<commit_message>
Updated documentation. Modified creation of genomes folder to occur earlier so that user-supplied genomes have a place to be stored.
</commit_message>
<xml_diff>
--- a/COPRO-Seq_Documentation.docx
+++ b/COPRO-Seq_Documentation.docx
@@ -79,7 +79,21 @@
         <w:rPr>
           <w:color w:val="FF0000"/>
         </w:rPr>
-        <w:t>compressed (.gz-formatted) sequencing</w:t>
+        <w:t>compressed (.</w:t>
+      </w:r>
+      <w:proofErr w:type="spellStart"/>
+      <w:r>
+        <w:rPr>
+          <w:color w:val="FF0000"/>
+        </w:rPr>
+        <w:t>gz</w:t>
+      </w:r>
+      <w:proofErr w:type="spellEnd"/>
+      <w:r>
+        <w:rPr>
+          <w:color w:val="FF0000"/>
+        </w:rPr>
+        <w:t>-formatted) sequencing</w:t>
       </w:r>
       <w:r>
         <w:rPr>
@@ -315,6 +329,86 @@
         </w:rPr>
         <w:t>Illumina adapter reference sequence(s) in NM set need updating</w:t>
       </w:r>
+    </w:p>
+    <w:p>
+      <w:pPr>
+        <w:pStyle w:val="ListParagraph"/>
+        <w:numPr>
+          <w:ilvl w:val="0"/>
+          <w:numId w:val="24"/>
+        </w:numPr>
+        <w:rPr>
+          <w:color w:val="FF0000"/>
+        </w:rPr>
+      </w:pPr>
+      <w:r>
+        <w:rPr>
+          <w:color w:val="FF0000"/>
+        </w:rPr>
+        <w:t xml:space="preserve">Add section describing how to install </w:t>
+      </w:r>
+      <w:proofErr w:type="spellStart"/>
+      <w:r>
+        <w:rPr>
+          <w:color w:val="FF0000"/>
+        </w:rPr>
+        <w:t>GAPipeline</w:t>
+      </w:r>
+      <w:proofErr w:type="spellEnd"/>
+      <w:r>
+        <w:rPr>
+          <w:color w:val="FF0000"/>
+        </w:rPr>
+        <w:t xml:space="preserve"> locally</w:t>
+      </w:r>
+    </w:p>
+    <w:p>
+      <w:pPr>
+        <w:pStyle w:val="ListParagraph"/>
+        <w:numPr>
+          <w:ilvl w:val="1"/>
+          <w:numId w:val="24"/>
+        </w:numPr>
+        <w:rPr>
+          <w:color w:val="FF0000"/>
+        </w:rPr>
+      </w:pPr>
+      <w:r>
+        <w:rPr>
+          <w:color w:val="FF0000"/>
+        </w:rPr>
+        <w:t>http://bioinformatics.anu.edu.au/groups/workgroup/wiki/53cdb/</w:t>
+      </w:r>
+    </w:p>
+    <w:p>
+      <w:pPr>
+        <w:pStyle w:val="ListParagraph"/>
+        <w:numPr>
+          <w:ilvl w:val="1"/>
+          <w:numId w:val="24"/>
+        </w:numPr>
+        <w:rPr>
+          <w:color w:val="FF0000"/>
+        </w:rPr>
+      </w:pPr>
+      <w:r>
+        <w:rPr>
+          <w:color w:val="FF0000"/>
+        </w:rPr>
+        <w:t xml:space="preserve">The installation of this pipeline is onerous for the user; long-term, the </w:t>
+      </w:r>
+      <w:r>
+        <w:rPr>
+          <w:color w:val="FF0000"/>
+        </w:rPr>
+        <w:t xml:space="preserve">workflow </w:t>
+      </w:r>
+      <w:r>
+        <w:rPr>
+          <w:color w:val="FF0000"/>
+        </w:rPr>
+        <w:t>needs to be transitioned to a different aligner that is easier to install as a dependency (Bowtie 2 being the best candidate at the moment)</w:t>
+      </w:r>
       <w:bookmarkStart w:id="0" w:name="_GoBack"/>
       <w:bookmarkEnd w:id="0"/>
     </w:p>
@@ -331,10 +425,17 @@
           <w:sz w:val="28"/>
         </w:rPr>
       </w:pPr>
-      <w:r>
-        <w:rPr>
-          <w:b/>
+    </w:p>
+    <w:p>
+      <w:pPr>
+        <w:rPr>
           <w:sz w:val="28"/>
+        </w:rPr>
+      </w:pPr>
+      <w:r>
+        <w:rPr>
+          <w:b/>
+          <w:sz w:val="28"/>
           <w:u w:val="single"/>
         </w:rPr>
         <w:t>Running the C</w:t>
@@ -369,7 +470,25 @@
           <w:sz w:val="28"/>
           <w:u w:val="single"/>
         </w:rPr>
-        <w:t>-Seq Pipeline</w:t>
+        <w:t>-</w:t>
+      </w:r>
+      <w:proofErr w:type="spellStart"/>
+      <w:r>
+        <w:rPr>
+          <w:b/>
+          <w:sz w:val="28"/>
+          <w:u w:val="single"/>
+        </w:rPr>
+        <w:t>Seq</w:t>
+      </w:r>
+      <w:proofErr w:type="spellEnd"/>
+      <w:r>
+        <w:rPr>
+          <w:b/>
+          <w:sz w:val="28"/>
+          <w:u w:val="single"/>
+        </w:rPr>
+        <w:t xml:space="preserve"> Pipeline</w:t>
       </w:r>
     </w:p>
     <w:p>
@@ -497,6 +616,7 @@
         </w:rPr>
         <w:t xml:space="preserve">via </w:t>
       </w:r>
+      <w:proofErr w:type="spellStart"/>
       <w:r>
         <w:rPr>
           <w:b/>
@@ -505,6 +625,7 @@
         </w:rPr>
         <w:t>GitHub</w:t>
       </w:r>
+      <w:proofErr w:type="spellEnd"/>
       <w:r>
         <w:rPr>
           <w:b/>
@@ -683,8 +804,18 @@
           <w:i/>
           <w:u w:val="single"/>
         </w:rPr>
-        <w:t>References not available in microbialomics</w:t>
-      </w:r>
+        <w:t xml:space="preserve">References not available in </w:t>
+      </w:r>
+      <w:proofErr w:type="spellStart"/>
+      <w:r>
+        <w:rPr>
+          <w:b/>
+          <w:i/>
+          <w:u w:val="single"/>
+        </w:rPr>
+        <w:t>microbialomics</w:t>
+      </w:r>
+      <w:proofErr w:type="spellEnd"/>
     </w:p>
     <w:p>
       <w:pPr>
@@ -1055,6 +1186,7 @@
           <w:i/>
           <w:u w:val="single"/>
         </w:rPr>
+        <w:lastRenderedPageBreak/>
         <w:t>Troubleshooting</w:t>
       </w:r>
     </w:p>
@@ -1070,7 +1202,6 @@
           <w:i/>
           <w:u w:val="single"/>
         </w:rPr>
-        <w:lastRenderedPageBreak/>
         <w:t>I</w:t>
       </w:r>
       <w:r>
@@ -1137,6 +1268,7 @@
         </w:rPr>
         <w:t xml:space="preserve">via </w:t>
       </w:r>
+      <w:proofErr w:type="spellStart"/>
       <w:r>
         <w:rPr>
           <w:b/>
@@ -1145,6 +1277,7 @@
         </w:rPr>
         <w:t>GitHub</w:t>
       </w:r>
+      <w:proofErr w:type="spellEnd"/>
       <w:r>
         <w:rPr>
           <w:b/>
@@ -1166,10 +1299,18 @@
         <w:t>COPRO</w:t>
       </w:r>
       <w:r>
-        <w:t>-S</w:t>
-      </w:r>
-      <w:r>
-        <w:t xml:space="preserve">eq </w:t>
+        <w:t>-</w:t>
+      </w:r>
+      <w:proofErr w:type="spellStart"/>
+      <w:r>
+        <w:t>S</w:t>
+      </w:r>
+      <w:r>
+        <w:t>eq</w:t>
+      </w:r>
+      <w:proofErr w:type="spellEnd"/>
+      <w:r>
+        <w:t xml:space="preserve"> </w:t>
       </w:r>
       <w:r>
         <w:t>data</w:t>
@@ -1178,8 +1319,21 @@
         <w:t xml:space="preserve"> is to </w:t>
       </w:r>
       <w:r>
-        <w:t>fetch them from the public "COPRO-Seq" GitHub</w:t>
-      </w:r>
+        <w:t>fetch them from the public "COPRO-</w:t>
+      </w:r>
+      <w:proofErr w:type="spellStart"/>
+      <w:r>
+        <w:t>Seq</w:t>
+      </w:r>
+      <w:proofErr w:type="spellEnd"/>
+      <w:r>
+        <w:t xml:space="preserve">" </w:t>
+      </w:r>
+      <w:proofErr w:type="spellStart"/>
+      <w:r>
+        <w:t>GitHub</w:t>
+      </w:r>
+      <w:proofErr w:type="spellEnd"/>
       <w:r>
         <w:t xml:space="preserve"> repository</w:t>
       </w:r>
@@ -1217,13 +1371,35 @@
         <w:t xml:space="preserve">pre-existing folder </w:t>
       </w:r>
       <w:r>
-        <w:t xml:space="preserve">called "COPRO-Seq" in this folder </w:t>
+        <w:t>called "COPRO-</w:t>
+      </w:r>
+      <w:proofErr w:type="spellStart"/>
+      <w:r>
+        <w:t>Seq</w:t>
+      </w:r>
+      <w:proofErr w:type="spellEnd"/>
+      <w:r>
+        <w:t xml:space="preserve">" in this folder </w:t>
       </w:r>
       <w:r>
         <w:t>before carrying out the steps below</w:t>
       </w:r>
       <w:r>
-        <w:t xml:space="preserve"> (I'm not sure if the git utility will overwrite a pre-existing folder's contents or not, but best not to chance it)</w:t>
+        <w:t xml:space="preserve"> (I'm not sure if the </w:t>
+      </w:r>
+      <w:proofErr w:type="spellStart"/>
+      <w:r>
+        <w:t>git</w:t>
+      </w:r>
+      <w:proofErr w:type="spellEnd"/>
+      <w:r>
+        <w:t xml:space="preserve"> utility will overwrite a pre-existing folder's contents or not, but </w:t>
+      </w:r>
+      <w:r>
+        <w:t xml:space="preserve">it's </w:t>
+      </w:r>
+      <w:r>
+        <w:t>best not to chance it)</w:t>
       </w:r>
       <w:r>
         <w:t>.</w:t>
@@ -1241,7 +1417,23 @@
         <w:t xml:space="preserve"> </w:t>
       </w:r>
       <w:r>
-        <w:t>In order to fetch the COPRO-Seq repository using the commands below, you'll need to have the 'git' utility installed on your system.   This utility is available on the cluster already, but probably won't be available on your local computer by default.  It can be downloaded (free of charge) at:</w:t>
+        <w:t>In order to fetch the COPRO-</w:t>
+      </w:r>
+      <w:proofErr w:type="spellStart"/>
+      <w:r>
+        <w:t>Seq</w:t>
+      </w:r>
+      <w:proofErr w:type="spellEnd"/>
+      <w:r>
+        <w:t xml:space="preserve"> repository using the commands below, you'll need to have the '</w:t>
+      </w:r>
+      <w:proofErr w:type="spellStart"/>
+      <w:r>
+        <w:t>git</w:t>
+      </w:r>
+      <w:proofErr w:type="spellEnd"/>
+      <w:r>
+        <w:t>' utility installed on your system.   This utility is available on the cluster already, but probably won't be available on your local computer by default.  It can be downloaded (free of charge) at:</w:t>
       </w:r>
     </w:p>
     <w:p/>
@@ -1282,8 +1474,16 @@
         <w:rPr>
           <w:i/>
         </w:rPr>
-        <w:t>COPRO-Seq</w:t>
-      </w:r>
+        <w:t>COPRO-</w:t>
+      </w:r>
+      <w:proofErr w:type="spellStart"/>
+      <w:r>
+        <w:rPr>
+          <w:i/>
+        </w:rPr>
+        <w:t>Seq</w:t>
+      </w:r>
+      <w:proofErr w:type="spellEnd"/>
       <w:r>
         <w:rPr>
           <w:i/>
@@ -1312,12 +1512,23 @@
         </w:rPr>
         <w:tab/>
       </w:r>
-      <w:r>
-        <w:rPr>
-          <w:rFonts w:ascii="Letter Gothic Std" w:hAnsi="Letter Gothic Std"/>
-          <w:sz w:val="18"/>
-        </w:rPr>
-        <w:t>git clone</w:t>
+      <w:proofErr w:type="spellStart"/>
+      <w:proofErr w:type="gramStart"/>
+      <w:r>
+        <w:rPr>
+          <w:rFonts w:ascii="Letter Gothic Std" w:hAnsi="Letter Gothic Std"/>
+          <w:sz w:val="18"/>
+        </w:rPr>
+        <w:t>git</w:t>
+      </w:r>
+      <w:proofErr w:type="spellEnd"/>
+      <w:proofErr w:type="gramEnd"/>
+      <w:r>
+        <w:rPr>
+          <w:rFonts w:ascii="Letter Gothic Std" w:hAnsi="Letter Gothic Std"/>
+          <w:sz w:val="18"/>
+        </w:rPr>
+        <w:t xml:space="preserve"> clone</w:t>
       </w:r>
       <w:r>
         <w:rPr>
@@ -1373,8 +1584,13 @@
         <w:t xml:space="preserve"> “</w:t>
       </w:r>
       <w:r>
-        <w:t>COPRO-Seq</w:t>
-      </w:r>
+        <w:t>COPRO-</w:t>
+      </w:r>
+      <w:proofErr w:type="spellStart"/>
+      <w:r>
+        <w:t>Seq</w:t>
+      </w:r>
+      <w:proofErr w:type="spellEnd"/>
       <w:r>
         <w:t>”</w:t>
       </w:r>
@@ -1385,7 +1601,23 @@
         <w:t xml:space="preserve">will </w:t>
       </w:r>
       <w:r>
-        <w:t xml:space="preserve">contain (almost) all of the scripts, perl modules and support files </w:t>
+        <w:t xml:space="preserve">contain (almost) all of the </w:t>
+      </w:r>
+      <w:proofErr w:type="gramStart"/>
+      <w:r>
+        <w:t>scripts,</w:t>
+      </w:r>
+      <w:proofErr w:type="gramEnd"/>
+      <w:r>
+        <w:t xml:space="preserve"> </w:t>
+      </w:r>
+      <w:proofErr w:type="spellStart"/>
+      <w:r>
+        <w:t>perl</w:t>
+      </w:r>
+      <w:proofErr w:type="spellEnd"/>
+      <w:r>
+        <w:t xml:space="preserve"> modules and support files </w:t>
       </w:r>
       <w:r>
         <w:t>that you’</w:t>
@@ -1415,7 +1647,23 @@
     <w:p>
       <w:r>
         <w:tab/>
-        <w:t xml:space="preserve">In its current implementation, the COPRO-Seq workflow requires access to a copy of the mouse genome.  Unfortunately, the mouse genome is large, and a file containing this information exceeds GitHub's limits on supported file sizes. </w:t>
+        <w:t>In its current implementation, the COPRO-</w:t>
+      </w:r>
+      <w:proofErr w:type="spellStart"/>
+      <w:r>
+        <w:t>Seq</w:t>
+      </w:r>
+      <w:proofErr w:type="spellEnd"/>
+      <w:r>
+        <w:t xml:space="preserve"> workflow requires access to a copy of the mouse genome.  Unfortunately, the mouse genome is large, and a file containing this information exceeds </w:t>
+      </w:r>
+      <w:proofErr w:type="spellStart"/>
+      <w:r>
+        <w:t>GitHub's</w:t>
+      </w:r>
+      <w:proofErr w:type="spellEnd"/>
+      <w:r>
+        <w:t xml:space="preserve"> limits on supported file sizes. </w:t>
       </w:r>
       <w:r>
         <w:t xml:space="preserve"> I</w:t>
@@ -1442,10 +1690,24 @@
         <w:t xml:space="preserve">ve cloned the </w:t>
       </w:r>
       <w:r>
-        <w:t>COPRO-Seq repository.  These files are made available on the cluster for easy access.</w:t>
-      </w:r>
-      <w:r>
-        <w:t xml:space="preserve">  Once you've cloned the repository, just execute the following command:</w:t>
+        <w:t>COPRO-</w:t>
+      </w:r>
+      <w:proofErr w:type="spellStart"/>
+      <w:r>
+        <w:t>Seq</w:t>
+      </w:r>
+      <w:proofErr w:type="spellEnd"/>
+      <w:r>
+        <w:t xml:space="preserve"> repository.  These files are made available on the cluster for easy access.</w:t>
+      </w:r>
+      <w:r>
+        <w:t xml:space="preserve">  Once you've cloned the repository, just </w:t>
+      </w:r>
+      <w:r>
+        <w:t>do the following</w:t>
+      </w:r>
+      <w:r>
+        <w:t>:</w:t>
       </w:r>
     </w:p>
     <w:p/>
@@ -1457,47 +1719,189 @@
           <w:szCs w:val="18"/>
         </w:rPr>
       </w:pPr>
+      <w:proofErr w:type="spellStart"/>
       <w:r>
         <w:rPr>
           <w:rFonts w:ascii="Letter Gothic Std" w:hAnsi="Letter Gothic Std"/>
           <w:sz w:val="18"/>
           <w:szCs w:val="18"/>
         </w:rPr>
-        <w:t>cp /home/comp/jglab/nmcnulty/COPRO-Seq/filteringrefs/mouse/* ~/COPRO-Seq/filteringrefs/mouse</w:t>
-      </w:r>
-    </w:p>
-    <w:p>
-      <w:r>
-        <w:tab/>
-      </w:r>
-    </w:p>
-    <w:p>
-      <w:r>
-        <w:t>If you're accessing these files from outside the Gordon Lab cluster environment, use the "get" or "wget" utility to pull them from a publicly available folder:</w:t>
+        <w:t>cp</w:t>
+      </w:r>
+      <w:proofErr w:type="spellEnd"/>
+      <w:r>
+        <w:rPr>
+          <w:rFonts w:ascii="Letter Gothic Std" w:hAnsi="Letter Gothic Std"/>
+          <w:sz w:val="18"/>
+          <w:szCs w:val="18"/>
+        </w:rPr>
+        <w:t xml:space="preserve"> /home/comp/</w:t>
+      </w:r>
+      <w:proofErr w:type="spellStart"/>
+      <w:r>
+        <w:rPr>
+          <w:rFonts w:ascii="Letter Gothic Std" w:hAnsi="Letter Gothic Std"/>
+          <w:sz w:val="18"/>
+          <w:szCs w:val="18"/>
+        </w:rPr>
+        <w:t>jglab</w:t>
+      </w:r>
+      <w:proofErr w:type="spellEnd"/>
+      <w:r>
+        <w:rPr>
+          <w:rFonts w:ascii="Letter Gothic Std" w:hAnsi="Letter Gothic Std"/>
+          <w:sz w:val="18"/>
+          <w:szCs w:val="18"/>
+        </w:rPr>
+        <w:t>/</w:t>
+      </w:r>
+      <w:proofErr w:type="spellStart"/>
+      <w:r>
+        <w:rPr>
+          <w:rFonts w:ascii="Letter Gothic Std" w:hAnsi="Letter Gothic Std"/>
+          <w:sz w:val="18"/>
+          <w:szCs w:val="18"/>
+        </w:rPr>
+        <w:t>nmcnulty</w:t>
+      </w:r>
+      <w:proofErr w:type="spellEnd"/>
+      <w:r>
+        <w:rPr>
+          <w:rFonts w:ascii="Letter Gothic Std" w:hAnsi="Letter Gothic Std"/>
+          <w:sz w:val="18"/>
+          <w:szCs w:val="18"/>
+        </w:rPr>
+        <w:t>/COPRO-</w:t>
+      </w:r>
+      <w:proofErr w:type="spellStart"/>
+      <w:r>
+        <w:rPr>
+          <w:rFonts w:ascii="Letter Gothic Std" w:hAnsi="Letter Gothic Std"/>
+          <w:sz w:val="18"/>
+          <w:szCs w:val="18"/>
+        </w:rPr>
+        <w:t>Seq</w:t>
+      </w:r>
+      <w:proofErr w:type="spellEnd"/>
+      <w:r>
+        <w:rPr>
+          <w:rFonts w:ascii="Letter Gothic Std" w:hAnsi="Letter Gothic Std"/>
+          <w:sz w:val="18"/>
+          <w:szCs w:val="18"/>
+        </w:rPr>
+        <w:t>/</w:t>
+      </w:r>
+      <w:proofErr w:type="spellStart"/>
+      <w:r>
+        <w:rPr>
+          <w:rFonts w:ascii="Letter Gothic Std" w:hAnsi="Letter Gothic Std"/>
+          <w:sz w:val="18"/>
+          <w:szCs w:val="18"/>
+        </w:rPr>
+        <w:t>filteringrefs</w:t>
+      </w:r>
+      <w:proofErr w:type="spellEnd"/>
+      <w:r>
+        <w:rPr>
+          <w:rFonts w:ascii="Letter Gothic Std" w:hAnsi="Letter Gothic Std"/>
+          <w:sz w:val="18"/>
+          <w:szCs w:val="18"/>
+        </w:rPr>
+        <w:t>/mouse/* ~/COPRO-</w:t>
+      </w:r>
+      <w:proofErr w:type="spellStart"/>
+      <w:r>
+        <w:rPr>
+          <w:rFonts w:ascii="Letter Gothic Std" w:hAnsi="Letter Gothic Std"/>
+          <w:sz w:val="18"/>
+          <w:szCs w:val="18"/>
+        </w:rPr>
+        <w:t>Seq</w:t>
+      </w:r>
+      <w:proofErr w:type="spellEnd"/>
+      <w:r>
+        <w:rPr>
+          <w:rFonts w:ascii="Letter Gothic Std" w:hAnsi="Letter Gothic Std"/>
+          <w:sz w:val="18"/>
+          <w:szCs w:val="18"/>
+        </w:rPr>
+        <w:t>/</w:t>
+      </w:r>
+      <w:proofErr w:type="spellStart"/>
+      <w:r>
+        <w:rPr>
+          <w:rFonts w:ascii="Letter Gothic Std" w:hAnsi="Letter Gothic Std"/>
+          <w:sz w:val="18"/>
+          <w:szCs w:val="18"/>
+        </w:rPr>
+        <w:t>filteringrefs</w:t>
+      </w:r>
+      <w:proofErr w:type="spellEnd"/>
+      <w:r>
+        <w:rPr>
+          <w:rFonts w:ascii="Letter Gothic Std" w:hAnsi="Letter Gothic Std"/>
+          <w:sz w:val="18"/>
+          <w:szCs w:val="18"/>
+        </w:rPr>
+        <w:t>/mouse</w:t>
       </w:r>
     </w:p>
     <w:p/>
     <w:p>
-      <w:pPr>
-        <w:rPr>
-          <w:color w:val="FF0000"/>
-        </w:rPr>
-      </w:pPr>
-      <w:r>
-        <w:rPr>
-          <w:color w:val="FF0000"/>
+      <w:r>
+        <w:t xml:space="preserve">If you're accessing these </w:t>
+      </w:r>
+      <w:r>
+        <w:t xml:space="preserve">(four) </w:t>
+      </w:r>
+      <w:r>
+        <w:t xml:space="preserve">files from outside the Gordon Lab cluster environment, </w:t>
+      </w:r>
+      <w:r>
+        <w:t>you can download them from the following website</w:t>
+      </w:r>
+      <w:r>
+        <w:t>:</w:t>
+      </w:r>
+    </w:p>
+    <w:p/>
+    <w:p>
+      <w:pPr>
+        <w:rPr>
+          <w:rFonts w:ascii="Letter Gothic Std" w:hAnsi="Letter Gothic Std"/>
+          <w:sz w:val="18"/>
+          <w:szCs w:val="18"/>
+        </w:rPr>
+      </w:pPr>
+      <w:r>
+        <w:rPr>
+          <w:rFonts w:ascii="Letter Gothic Std" w:hAnsi="Letter Gothic Std"/>
+          <w:sz w:val="18"/>
+          <w:szCs w:val="18"/>
+        </w:rPr>
+        <w:t>http://</w:t>
+      </w:r>
+      <w:r>
+        <w:rPr>
+          <w:rFonts w:ascii="Letter Gothic Std" w:hAnsi="Letter Gothic Std"/>
+          <w:sz w:val="18"/>
+          <w:szCs w:val="18"/>
         </w:rPr>
         <w:t>cgs</w:t>
       </w:r>
       <w:r>
         <w:rPr>
-          <w:color w:val="FF0000"/>
+          <w:rFonts w:ascii="Letter Gothic Std" w:hAnsi="Letter Gothic Std"/>
+          <w:sz w:val="18"/>
+          <w:szCs w:val="18"/>
         </w:rPr>
         <w:t>.wustl.edu/~nmcnulty/mouse_ref</w:t>
       </w:r>
       <w:r>
         <w:rPr>
-          <w:color w:val="FF0000"/>
+          <w:rFonts w:ascii="Letter Gothic Std" w:hAnsi="Letter Gothic Std"/>
+          <w:sz w:val="18"/>
+          <w:szCs w:val="18"/>
         </w:rPr>
         <w:t>/</w:t>
       </w:r>
@@ -1510,16 +1914,62 @@
       </w:pPr>
     </w:p>
     <w:p>
-      <w:pPr>
-        <w:rPr>
-          <w:color w:val="FF0000"/>
-        </w:rPr>
-      </w:pPr>
-      <w:r>
-        <w:rPr>
-          <w:color w:val="FF0000"/>
-        </w:rPr>
-        <w:t>&lt;what utility to use to get these files?&gt;</w:t>
+      <w:r>
+        <w:t>Once all four files are downloaded, move them to the following location:</w:t>
+      </w:r>
+    </w:p>
+    <w:p/>
+    <w:p>
+      <w:pPr>
+        <w:rPr>
+          <w:rFonts w:ascii="Letter Gothic Std" w:hAnsi="Letter Gothic Std" w:cs="Courier New"/>
+          <w:sz w:val="18"/>
+          <w:szCs w:val="18"/>
+        </w:rPr>
+      </w:pPr>
+      <w:r>
+        <w:rPr>
+          <w:rFonts w:ascii="Letter Gothic Std" w:hAnsi="Letter Gothic Std" w:cs="Courier New"/>
+          <w:sz w:val="18"/>
+          <w:szCs w:val="18"/>
+        </w:rPr>
+        <w:t>~/COPRO-</w:t>
+      </w:r>
+      <w:proofErr w:type="spellStart"/>
+      <w:r>
+        <w:rPr>
+          <w:rFonts w:ascii="Letter Gothic Std" w:hAnsi="Letter Gothic Std" w:cs="Courier New"/>
+          <w:sz w:val="18"/>
+          <w:szCs w:val="18"/>
+        </w:rPr>
+        <w:t>Seq</w:t>
+      </w:r>
+      <w:proofErr w:type="spellEnd"/>
+      <w:r>
+        <w:rPr>
+          <w:rFonts w:ascii="Letter Gothic Std" w:hAnsi="Letter Gothic Std" w:cs="Courier New"/>
+          <w:sz w:val="18"/>
+          <w:szCs w:val="18"/>
+        </w:rPr>
+        <w:t>/</w:t>
+      </w:r>
+      <w:proofErr w:type="spellStart"/>
+      <w:r>
+        <w:rPr>
+          <w:rFonts w:ascii="Letter Gothic Std" w:hAnsi="Letter Gothic Std" w:cs="Courier New"/>
+          <w:sz w:val="18"/>
+          <w:szCs w:val="18"/>
+        </w:rPr>
+        <w:t>filteringrefs</w:t>
+      </w:r>
+      <w:proofErr w:type="spellEnd"/>
+      <w:r>
+        <w:rPr>
+          <w:rFonts w:ascii="Letter Gothic Std" w:hAnsi="Letter Gothic Std" w:cs="Courier New"/>
+          <w:sz w:val="18"/>
+          <w:szCs w:val="18"/>
+        </w:rPr>
+        <w:t>/mouse/</w:t>
       </w:r>
     </w:p>
     <w:p>
@@ -1548,7 +1998,24 @@
         <w:t>Note:</w:t>
       </w:r>
       <w:r>
-        <w:t xml:space="preserve"> this transfer will take some time (probably at least a minute), given that the files being moved are quite large.</w:t>
+        <w:t xml:space="preserve"> this transfer will take some </w:t>
+      </w:r>
+      <w:r>
+        <w:t>time,</w:t>
+      </w:r>
+      <w:r>
+        <w:t xml:space="preserve"> given the </w:t>
+      </w:r>
+      <w:r>
+        <w:t xml:space="preserve">significant size of the files being </w:t>
+      </w:r>
+      <w:proofErr w:type="gramStart"/>
+      <w:r>
+        <w:t>moved</w:t>
+      </w:r>
+      <w:proofErr w:type="gramEnd"/>
+      <w:r>
+        <w:t>.</w:t>
       </w:r>
     </w:p>
     <w:p>
@@ -1608,7 +2075,15 @@
         <w:t>COPRO</w:t>
       </w:r>
       <w:r>
-        <w:t>-seq records</w:t>
+        <w:t>-</w:t>
+      </w:r>
+      <w:proofErr w:type="spellStart"/>
+      <w:r>
+        <w:t>seq</w:t>
+      </w:r>
+      <w:proofErr w:type="spellEnd"/>
+      <w:r>
+        <w:t xml:space="preserve"> records</w:t>
       </w:r>
     </w:p>
     <w:p>
@@ -1635,7 +2110,15 @@
         </w:numPr>
       </w:pPr>
       <w:r>
-        <w:t>(optional) P</w:t>
+        <w:t>(</w:t>
+      </w:r>
+      <w:proofErr w:type="gramStart"/>
+      <w:r>
+        <w:t>optional</w:t>
+      </w:r>
+      <w:proofErr w:type="gramEnd"/>
+      <w:r>
+        <w:t>) P</w:t>
       </w:r>
       <w:r>
         <w:t>reviously calculated IGS table</w:t>
@@ -1650,16 +2133,37 @@
         </w:numPr>
       </w:pPr>
       <w:r>
-        <w:t xml:space="preserve">(optional) </w:t>
-      </w:r>
-      <w:r>
-        <w:t>Fasta-formatted sequence files for reference genomes not available in</w:t>
+        <w:t>(</w:t>
+      </w:r>
+      <w:proofErr w:type="gramStart"/>
+      <w:r>
+        <w:t>optional</w:t>
+      </w:r>
+      <w:proofErr w:type="gramEnd"/>
+      <w:r>
+        <w:t xml:space="preserve">) </w:t>
+      </w:r>
+      <w:proofErr w:type="spellStart"/>
+      <w:r>
+        <w:t>Fasta</w:t>
+      </w:r>
+      <w:proofErr w:type="spellEnd"/>
+      <w:r>
+        <w:t>-formatted sequence files for reference genomes not available in</w:t>
       </w:r>
       <w:r>
         <w:t xml:space="preserve"> the</w:t>
       </w:r>
       <w:r>
-        <w:t xml:space="preserve"> microbialomics </w:t>
+        <w:t xml:space="preserve"> </w:t>
+      </w:r>
+      <w:proofErr w:type="spellStart"/>
+      <w:r>
+        <w:t>microbialomics</w:t>
+      </w:r>
+      <w:proofErr w:type="spellEnd"/>
+      <w:r>
+        <w:t xml:space="preserve"> </w:t>
       </w:r>
       <w:r>
         <w:t xml:space="preserve">database you’re using </w:t>
@@ -1707,10 +2211,18 @@
         <w:t>COPRO</w:t>
       </w:r>
       <w:r>
-        <w:t>-S</w:t>
-      </w:r>
-      <w:r>
-        <w:t xml:space="preserve">eq pipeline </w:t>
+        <w:t>-</w:t>
+      </w:r>
+      <w:proofErr w:type="spellStart"/>
+      <w:r>
+        <w:t>S</w:t>
+      </w:r>
+      <w:r>
+        <w:t>eq</w:t>
+      </w:r>
+      <w:proofErr w:type="spellEnd"/>
+      <w:r>
+        <w:t xml:space="preserve"> pipeline </w:t>
       </w:r>
       <w:r>
         <w:t>scripts will obtain most of the information they require</w:t>
@@ -1749,7 +2261,15 @@
         <w:t xml:space="preserve"> </w:t>
       </w:r>
       <w:r>
-        <w:t xml:space="preserve">'COPRO-Seq Template' </w:t>
+        <w:t>'COPRO-</w:t>
+      </w:r>
+      <w:proofErr w:type="spellStart"/>
+      <w:r>
+        <w:t>Seq</w:t>
+      </w:r>
+      <w:proofErr w:type="spellEnd"/>
+      <w:r>
+        <w:t xml:space="preserve"> Template' </w:t>
       </w:r>
       <w:r>
         <w:t>using this URL</w:t>
@@ -1783,7 +2303,25 @@
           <w:sz w:val="18"/>
           <w:szCs w:val="18"/>
         </w:rPr>
-        <w:t>https://docs.google.com/spreadsheet/ccc?key=0AhsSO_Vep9tqdFlkSjBFWktTajl6R2hBcjJ0bDE2aGc#gid=0</w:t>
+        <w:t>https://docs.google.com/spreadsheet/ccc</w:t>
+      </w:r>
+      <w:proofErr w:type="gramStart"/>
+      <w:r>
+        <w:rPr>
+          <w:rFonts w:ascii="Letter Gothic Std" w:hAnsi="Letter Gothic Std"/>
+          <w:sz w:val="18"/>
+          <w:szCs w:val="18"/>
+        </w:rPr>
+        <w:t>?key</w:t>
+      </w:r>
+      <w:proofErr w:type="gramEnd"/>
+      <w:r>
+        <w:rPr>
+          <w:rFonts w:ascii="Letter Gothic Std" w:hAnsi="Letter Gothic Std"/>
+          <w:sz w:val="18"/>
+          <w:szCs w:val="18"/>
+        </w:rPr>
+        <w:t>=0AhsSO_Vep9tqdFlkSjBFWktTajl6R2hBcjJ0bDE2aGc#gid=0</w:t>
       </w:r>
     </w:p>
     <w:p/>
@@ -1908,10 +2446,18 @@
         <w:t>COPRO</w:t>
       </w:r>
       <w:r>
-        <w:t>-S</w:t>
-      </w:r>
-      <w:r>
-        <w:t xml:space="preserve">eq)” </w:t>
+        <w:t>-</w:t>
+      </w:r>
+      <w:proofErr w:type="spellStart"/>
+      <w:r>
+        <w:t>S</w:t>
+      </w:r>
+      <w:r>
+        <w:t>eq</w:t>
+      </w:r>
+      <w:proofErr w:type="spellEnd"/>
+      <w:r>
+        <w:t xml:space="preserve">)” </w:t>
       </w:r>
       <w:r>
         <w:t>useful when specifying which genomes to include in your analysis.  That document is located here:</w:t>
@@ -1939,7 +2485,25 @@
           <w:sz w:val="18"/>
           <w:szCs w:val="18"/>
         </w:rPr>
-        <w:t>http://spreadsheets.google.com/ccc?key=0AhsSO_Vep9tqdHNLLUs2WG84Nl9PZVNxS3hFR3BVTUE&amp;hl=en</w:t>
+        <w:t>http://spreadsheets.google.com/ccc</w:t>
+      </w:r>
+      <w:proofErr w:type="gramStart"/>
+      <w:r>
+        <w:rPr>
+          <w:rFonts w:ascii="Letter Gothic Std" w:hAnsi="Letter Gothic Std"/>
+          <w:sz w:val="18"/>
+          <w:szCs w:val="18"/>
+        </w:rPr>
+        <w:t>?key</w:t>
+      </w:r>
+      <w:proofErr w:type="gramEnd"/>
+      <w:r>
+        <w:rPr>
+          <w:rFonts w:ascii="Letter Gothic Std" w:hAnsi="Letter Gothic Std"/>
+          <w:sz w:val="18"/>
+          <w:szCs w:val="18"/>
+        </w:rPr>
+        <w:t>=0AhsSO_Vep9tqdHNLLUs2WG84Nl9PZVNxS3hFR3BVTUE&amp;hl=en</w:t>
       </w:r>
     </w:p>
     <w:p>
@@ -1956,7 +2520,15 @@
         </w:numPr>
       </w:pPr>
       <w:r>
-        <w:t xml:space="preserve">Note that the microbialomics database </w:t>
+        <w:t xml:space="preserve">Note that the </w:t>
+      </w:r>
+      <w:proofErr w:type="spellStart"/>
+      <w:r>
+        <w:t>microbialomics</w:t>
+      </w:r>
+      <w:proofErr w:type="spellEnd"/>
+      <w:r>
+        <w:t xml:space="preserve"> database </w:t>
       </w:r>
       <w:r>
         <w:t>from which the accession numbers are derived</w:t>
@@ -2077,7 +2649,15 @@
         <w:t xml:space="preserve"> “mapping file”</w:t>
       </w:r>
       <w:r>
-        <w:t>.  This file is headerless and contains one row for each sample</w:t>
+        <w:t xml:space="preserve">.  This file is </w:t>
+      </w:r>
+      <w:proofErr w:type="spellStart"/>
+      <w:r>
+        <w:t>headerless</w:t>
+      </w:r>
+      <w:proofErr w:type="spellEnd"/>
+      <w:r>
+        <w:t xml:space="preserve"> and contains one row for each sample</w:t>
       </w:r>
       <w:r>
         <w:t xml:space="preserve"> sequenced</w:t>
@@ -2256,7 +2836,18 @@
         </w:rPr>
       </w:pPr>
       <w:r>
-        <w:t>There are now multiple sets of barcoded adapters.  As of right now, 3 sets are supported based on information in the 'barcodes.pm' module that comes with the COPRO-Seq workflow.</w:t>
+        <w:t>There are now multiple sets of barcoded adapters.  As of right now, 3 sets are supported based on information in the 'barcodes.pm' module that comes with the COPRO-</w:t>
+      </w:r>
+      <w:proofErr w:type="spellStart"/>
+      <w:r>
+        <w:t>Seq</w:t>
+      </w:r>
+      <w:proofErr w:type="spellEnd"/>
+      <w:r>
+        <w:t xml:space="preserve"> workflow.</w:t>
+      </w:r>
+      <w:r>
+        <w:t xml:space="preserve">  If you are not using one of these supported sets, you'll need to specify the literal sequence of each barcode in your mapping file.</w:t>
       </w:r>
     </w:p>
     <w:p>
@@ -2355,13 +2946,27 @@
         <w:rPr>
           <w:i/>
         </w:rPr>
-        <w:t xml:space="preserve"> (use a consistent nomenclature to avoid confusion, e.g. append –r1, -r2, -r3, …</w:t>
-      </w:r>
-      <w:r>
-        <w:rPr>
-          <w:i/>
-        </w:rPr>
-        <w:t>, or alternatively, append the run/lane designation for samples run multiple times</w:t>
+        <w:t xml:space="preserve"> (use a consistent nomenclature to avoid confusion, e.g. append –r1, -r2, -r3</w:t>
+      </w:r>
+      <w:proofErr w:type="gramStart"/>
+      <w:r>
+        <w:rPr>
+          <w:i/>
+        </w:rPr>
+        <w:t>, …</w:t>
+      </w:r>
+      <w:r>
+        <w:rPr>
+          <w:i/>
+        </w:rPr>
+        <w:t>,</w:t>
+      </w:r>
+      <w:proofErr w:type="gramEnd"/>
+      <w:r>
+        <w:rPr>
+          <w:i/>
+        </w:rPr>
+        <w:t xml:space="preserve"> or alternatively, append the run/lane designation for samples run multiple times</w:t>
       </w:r>
       <w:r>
         <w:rPr>
@@ -2381,12 +2986,14 @@
     </w:p>
     <w:p/>
     <w:p>
+      <w:proofErr w:type="gramStart"/>
       <w:r>
         <w:t>e</w:t>
       </w:r>
       <w:r>
         <w:t>xp1</w:t>
       </w:r>
+      <w:proofErr w:type="gramEnd"/>
       <w:r>
         <w:t>_</w:t>
       </w:r>
@@ -2422,12 +3029,14 @@
       </w:r>
     </w:p>
     <w:p>
+      <w:proofErr w:type="gramStart"/>
       <w:r>
         <w:t>e</w:t>
       </w:r>
       <w:r>
         <w:t>xp1</w:t>
       </w:r>
+      <w:proofErr w:type="gramEnd"/>
       <w:r>
         <w:t>_</w:t>
       </w:r>
@@ -2461,8 +3070,13 @@
       </w:r>
     </w:p>
     <w:p>
-      <w:r>
-        <w:t>exp1_pool1</w:t>
+      <w:proofErr w:type="gramStart"/>
+      <w:r>
+        <w:t>exp1</w:t>
+      </w:r>
+      <w:proofErr w:type="gramEnd"/>
+      <w:r>
+        <w:t>_pool1</w:t>
       </w:r>
       <w:r>
         <w:tab/>
@@ -2483,8 +3097,13 @@
       </w:r>
     </w:p>
     <w:p>
-      <w:r>
-        <w:t>exp1_p</w:t>
+      <w:proofErr w:type="gramStart"/>
+      <w:r>
+        <w:t>exp1</w:t>
+      </w:r>
+      <w:proofErr w:type="gramEnd"/>
+      <w:r>
+        <w:t>_p</w:t>
       </w:r>
       <w:r>
         <w:t>ool2-r1</w:t>
@@ -2510,8 +3129,13 @@
       </w:r>
     </w:p>
     <w:p>
-      <w:r>
-        <w:t>exp1_pool2-r1</w:t>
+      <w:proofErr w:type="gramStart"/>
+      <w:r>
+        <w:t>exp1</w:t>
+      </w:r>
+      <w:proofErr w:type="gramEnd"/>
+      <w:r>
+        <w:t>_pool2-r1</w:t>
       </w:r>
       <w:r>
         <w:tab/>
@@ -2529,8 +3153,13 @@
       </w:r>
     </w:p>
     <w:p>
-      <w:r>
-        <w:t>exp1_pool2-r1</w:t>
+      <w:proofErr w:type="gramStart"/>
+      <w:r>
+        <w:t>exp1</w:t>
+      </w:r>
+      <w:proofErr w:type="gramEnd"/>
+      <w:r>
+        <w:t>_pool2-r1</w:t>
       </w:r>
       <w:r>
         <w:tab/>
@@ -2548,8 +3177,13 @@
       </w:r>
     </w:p>
     <w:p>
-      <w:r>
-        <w:t>exp1_p</w:t>
+      <w:proofErr w:type="gramStart"/>
+      <w:r>
+        <w:t>exp1</w:t>
+      </w:r>
+      <w:proofErr w:type="gramEnd"/>
+      <w:r>
+        <w:t>_p</w:t>
       </w:r>
       <w:r>
         <w:t>ool2-r2</w:t>
@@ -2575,8 +3209,13 @@
       </w:r>
     </w:p>
     <w:p>
-      <w:r>
-        <w:t>exp1_pool2-r2</w:t>
+      <w:proofErr w:type="gramStart"/>
+      <w:r>
+        <w:t>exp1</w:t>
+      </w:r>
+      <w:proofErr w:type="gramEnd"/>
+      <w:r>
+        <w:t>_pool2-r2</w:t>
       </w:r>
       <w:r>
         <w:tab/>
@@ -2594,8 +3233,13 @@
       </w:r>
     </w:p>
     <w:p>
-      <w:r>
-        <w:t>exp1_pool2-r2</w:t>
+      <w:proofErr w:type="gramStart"/>
+      <w:r>
+        <w:t>exp1</w:t>
+      </w:r>
+      <w:proofErr w:type="gramEnd"/>
+      <w:r>
+        <w:t>_pool2-r2</w:t>
       </w:r>
       <w:r>
         <w:tab/>
@@ -2734,13 +3378,23 @@
           <w:szCs w:val="18"/>
         </w:rPr>
       </w:pPr>
+      <w:proofErr w:type="gramStart"/>
       <w:r>
         <w:rPr>
           <w:rFonts w:ascii="Letter Gothic Std" w:hAnsi="Letter Gothic Std"/>
           <w:sz w:val="18"/>
           <w:szCs w:val="18"/>
         </w:rPr>
-        <w:t>less &lt;mapping file name&gt;</w:t>
+        <w:t>less</w:t>
+      </w:r>
+      <w:proofErr w:type="gramEnd"/>
+      <w:r>
+        <w:rPr>
+          <w:rFonts w:ascii="Letter Gothic Std" w:hAnsi="Letter Gothic Std"/>
+          <w:sz w:val="18"/>
+          <w:szCs w:val="18"/>
+        </w:rPr>
+        <w:t xml:space="preserve"> &lt;mapping file name&gt;</w:t>
       </w:r>
     </w:p>
     <w:p>
@@ -2757,7 +3411,23 @@
         </w:numPr>
       </w:pPr>
       <w:r>
-        <w:t>If you see any instances of “^M” or your entries fail to show up on separate lines, you’ll need to open your mapping file in a robust text editor (like TextWrangler for Mac OS X or EditPlus++ for Windows) and save your file as tab-delimited in Unix format.</w:t>
+        <w:t xml:space="preserve">If you see any instances of “^M” or your entries fail to show up on separate lines, you’ll need to open your mapping file in a robust text editor (like </w:t>
+      </w:r>
+      <w:proofErr w:type="spellStart"/>
+      <w:r>
+        <w:t>TextWrangler</w:t>
+      </w:r>
+      <w:proofErr w:type="spellEnd"/>
+      <w:r>
+        <w:t xml:space="preserve"> for Mac OS X or </w:t>
+      </w:r>
+      <w:proofErr w:type="spellStart"/>
+      <w:r>
+        <w:t>EditPlus</w:t>
+      </w:r>
+      <w:proofErr w:type="spellEnd"/>
+      <w:r>
+        <w:t>++ for Windows) and save your file as tab-delimited in Unix format.</w:t>
       </w:r>
     </w:p>
     <w:p>
@@ -2821,7 +3491,15 @@
         <w:t>COPRO</w:t>
       </w:r>
       <w:r>
-        <w:t>-seq pipeline requires an IGS table in its later stages for the data normalization process.  The</w:t>
+        <w:t>-</w:t>
+      </w:r>
+      <w:proofErr w:type="spellStart"/>
+      <w:r>
+        <w:t>seq</w:t>
+      </w:r>
+      <w:proofErr w:type="spellEnd"/>
+      <w:r>
+        <w:t xml:space="preserve"> pipeline requires an IGS table in its later stages for the data normalization process.  The</w:t>
       </w:r>
       <w:r>
         <w:t xml:space="preserve"> </w:t>
@@ -2857,7 +3535,15 @@
         <w:t>COPRO</w:t>
       </w:r>
       <w:r>
-        <w:t xml:space="preserve">-seq scripts on data </w:t>
+        <w:t>-</w:t>
+      </w:r>
+      <w:proofErr w:type="spellStart"/>
+      <w:r>
+        <w:t>seq</w:t>
+      </w:r>
+      <w:proofErr w:type="spellEnd"/>
+      <w:r>
+        <w:t xml:space="preserve"> scripts on data </w:t>
       </w:r>
       <w:r>
         <w:t xml:space="preserve">before </w:t>
@@ -2869,7 +3555,15 @@
         <w:t>using the exact same genomes (no more, no less) and the same read length</w:t>
       </w:r>
       <w:r>
-        <w:t xml:space="preserve"> you can recycle your previously-calculated IGS table to save time.</w:t>
+        <w:t xml:space="preserve"> you can recycle your </w:t>
+      </w:r>
+      <w:proofErr w:type="gramStart"/>
+      <w:r>
+        <w:t>previously-calculated</w:t>
+      </w:r>
+      <w:proofErr w:type="gramEnd"/>
+      <w:r>
+        <w:t xml:space="preserve"> IGS table to save time.</w:t>
       </w:r>
       <w:r>
         <w:t xml:space="preserve">  This can be very useful if you are processing your samples in batches or if you often work with the same collection of genomes.</w:t>
@@ -2893,7 +3587,15 @@
         <w:t>COPRO</w:t>
       </w:r>
       <w:r>
-        <w:t>-seq results generated from several different read lengths</w:t>
+        <w:t>-</w:t>
+      </w:r>
+      <w:proofErr w:type="spellStart"/>
+      <w:r>
+        <w:t>seq</w:t>
+      </w:r>
+      <w:proofErr w:type="spellEnd"/>
+      <w:r>
+        <w:t xml:space="preserve"> results generated from several different read lengths</w:t>
       </w:r>
       <w:r>
         <w:t xml:space="preserve">.  For example, you will likely find that </w:t>
@@ -2932,7 +3634,15 @@
         <w:t>geno</w:t>
       </w:r>
       <w:r>
-        <w:t>mes at a wide range of relevant k-mer lengths</w:t>
+        <w:t>mes at a wide range of relevant k-</w:t>
+      </w:r>
+      <w:proofErr w:type="spellStart"/>
+      <w:r>
+        <w:t>mer</w:t>
+      </w:r>
+      <w:proofErr w:type="spellEnd"/>
+      <w:r>
+        <w:t xml:space="preserve"> lengths</w:t>
       </w:r>
       <w:r>
         <w:t>.</w:t>
@@ -2962,7 +3672,15 @@
         </w:numPr>
       </w:pPr>
       <w:r>
-        <w:t>Copy the nucleotide FASTA-formatted genome files for all species you wish to include in the table to this temporary directory.  Note that the FASTA files must be single-entry files (i.e. draft genomes must be collapsed to a single contig/entry).</w:t>
+        <w:t xml:space="preserve">Copy the nucleotide FASTA-formatted genome files for all species you wish to include in the table to this temporary directory.  Note that the FASTA files must be single-entry files (i.e. draft genomes must be collapsed to a single </w:t>
+      </w:r>
+      <w:proofErr w:type="spellStart"/>
+      <w:r>
+        <w:t>contig</w:t>
+      </w:r>
+      <w:proofErr w:type="spellEnd"/>
+      <w:r>
+        <w:t>/entry).</w:t>
       </w:r>
     </w:p>
     <w:p>
@@ -2974,7 +3692,15 @@
         </w:numPr>
       </w:pPr>
       <w:r>
-        <w:t>Copy the IGScalc.pl script in your ~/coproseq/ directory to this temp directory</w:t>
+        <w:t>Copy the IGScalc.pl script in your ~/</w:t>
+      </w:r>
+      <w:proofErr w:type="spellStart"/>
+      <w:r>
+        <w:t>coproseq</w:t>
+      </w:r>
+      <w:proofErr w:type="spellEnd"/>
+      <w:r>
+        <w:t>/ directory to this temp directory</w:t>
       </w:r>
     </w:p>
     <w:p>
@@ -2986,7 +3712,15 @@
         </w:numPr>
       </w:pPr>
       <w:r>
-        <w:t>From within the temporary diretory run:</w:t>
+        <w:t xml:space="preserve">From within the temporary </w:t>
+      </w:r>
+      <w:proofErr w:type="spellStart"/>
+      <w:r>
+        <w:t>diretory</w:t>
+      </w:r>
+      <w:proofErr w:type="spellEnd"/>
+      <w:r>
+        <w:t xml:space="preserve"> run:</w:t>
       </w:r>
     </w:p>
     <w:p>
@@ -2999,6 +3733,8 @@
           <w:sz w:val="18"/>
         </w:rPr>
       </w:pPr>
+      <w:proofErr w:type="spellStart"/>
+      <w:proofErr w:type="gramStart"/>
       <w:r>
         <w:rPr>
           <w:rFonts w:ascii="Letter Gothic Std" w:hAnsi="Letter Gothic Std"/>
@@ -3013,7 +3749,35 @@
           <w:i/>
           <w:sz w:val="18"/>
         </w:rPr>
-        <w:t xml:space="preserve">erl IGScalc.pl –f . –p </w:t>
+        <w:t>erl</w:t>
+      </w:r>
+      <w:proofErr w:type="spellEnd"/>
+      <w:proofErr w:type="gramEnd"/>
+      <w:r>
+        <w:rPr>
+          <w:rFonts w:ascii="Letter Gothic Std" w:hAnsi="Letter Gothic Std"/>
+          <w:i/>
+          <w:sz w:val="18"/>
+        </w:rPr>
+        <w:t xml:space="preserve"> IGScalc.pl –f . –</w:t>
+      </w:r>
+      <w:proofErr w:type="gramStart"/>
+      <w:r>
+        <w:rPr>
+          <w:rFonts w:ascii="Letter Gothic Std" w:hAnsi="Letter Gothic Std"/>
+          <w:i/>
+          <w:sz w:val="18"/>
+        </w:rPr>
+        <w:t>p</w:t>
+      </w:r>
+      <w:proofErr w:type="gramEnd"/>
+      <w:r>
+        <w:rPr>
+          <w:rFonts w:ascii="Letter Gothic Std" w:hAnsi="Letter Gothic Std"/>
+          <w:i/>
+          <w:sz w:val="18"/>
+        </w:rPr>
+        <w:t xml:space="preserve"> </w:t>
       </w:r>
       <w:r>
         <w:rPr>
@@ -3036,7 +3800,31 @@
         <w:t>Note:</w:t>
       </w:r>
       <w:r>
-        <w:t xml:space="preserve"> you can also add a –k option to specify the k-mer read lengths to utilize (multiple k-mer lengths should be comma-separated with no space; e.g. –k 15,20,25).  By default IGScalc.pl will calculate IGSs for all k-mers from 10-32bp.</w:t>
+        <w:t xml:space="preserve"> you can also add a –k option to specify the k-</w:t>
+      </w:r>
+      <w:proofErr w:type="spellStart"/>
+      <w:r>
+        <w:t>mer</w:t>
+      </w:r>
+      <w:proofErr w:type="spellEnd"/>
+      <w:r>
+        <w:t xml:space="preserve"> read lengths to utilize (multiple k-</w:t>
+      </w:r>
+      <w:proofErr w:type="spellStart"/>
+      <w:r>
+        <w:t>mer</w:t>
+      </w:r>
+      <w:proofErr w:type="spellEnd"/>
+      <w:r>
+        <w:t xml:space="preserve"> lengths should be comma-separated with no space; e.g. –k 15,20,25).  By default IGScalc.pl will calculate IGSs for all k-</w:t>
+      </w:r>
+      <w:proofErr w:type="spellStart"/>
+      <w:r>
+        <w:t>mers</w:t>
+      </w:r>
+      <w:proofErr w:type="spellEnd"/>
+      <w:r>
+        <w:t xml:space="preserve"> from 10-32bp.</w:t>
       </w:r>
     </w:p>
     <w:p>
@@ -3055,12 +3843,14 @@
       <w:pPr>
         <w:ind w:left="1440"/>
       </w:pPr>
+      <w:proofErr w:type="spellStart"/>
       <w:r>
         <w:rPr>
           <w:i/>
         </w:rPr>
         <w:t>IGS.table</w:t>
       </w:r>
+      <w:proofErr w:type="spellEnd"/>
       <w:r>
         <w:t xml:space="preserve"> - this is the IGS table you can optionally pass to the </w:t>
       </w:r>
@@ -3068,21 +3858,47 @@
         <w:t>COPRO</w:t>
       </w:r>
       <w:r>
-        <w:t>-seq pipeline</w:t>
+        <w:t>-</w:t>
+      </w:r>
+      <w:proofErr w:type="spellStart"/>
+      <w:r>
+        <w:t>seq</w:t>
+      </w:r>
+      <w:proofErr w:type="spellEnd"/>
+      <w:r>
+        <w:t xml:space="preserve"> pipeline</w:t>
       </w:r>
     </w:p>
     <w:p>
       <w:pPr>
         <w:ind w:left="1440"/>
       </w:pPr>
-      <w:r>
-        <w:rPr>
-          <w:i/>
-        </w:rPr>
-        <w:t>genome_uniqueness.table</w:t>
-      </w:r>
-      <w:r>
-        <w:t xml:space="preserve"> – describes the percentage of k-mers from each genome that were unique among all genomes analyzed</w:t>
+      <w:proofErr w:type="spellStart"/>
+      <w:proofErr w:type="gramStart"/>
+      <w:r>
+        <w:rPr>
+          <w:i/>
+        </w:rPr>
+        <w:t>genome</w:t>
+      </w:r>
+      <w:proofErr w:type="gramEnd"/>
+      <w:r>
+        <w:rPr>
+          <w:i/>
+        </w:rPr>
+        <w:t>_uniqueness.table</w:t>
+      </w:r>
+      <w:proofErr w:type="spellEnd"/>
+      <w:r>
+        <w:t xml:space="preserve"> – describes the percentage of k-</w:t>
+      </w:r>
+      <w:proofErr w:type="spellStart"/>
+      <w:r>
+        <w:t>mers</w:t>
+      </w:r>
+      <w:proofErr w:type="spellEnd"/>
+      <w:r>
+        <w:t xml:space="preserve"> from each genome that were unique among all genomes analyzed</w:t>
       </w:r>
     </w:p>
     <w:p>
@@ -3102,8 +3918,17 @@
           <w:b/>
           <w:i/>
         </w:rPr>
-        <w:t>Including reference genomes not available in microbialomics</w:t>
-      </w:r>
+        <w:t xml:space="preserve">Including reference genomes not available in </w:t>
+      </w:r>
+      <w:proofErr w:type="spellStart"/>
+      <w:r>
+        <w:rPr>
+          <w:b/>
+          <w:i/>
+        </w:rPr>
+        <w:t>microbialomics</w:t>
+      </w:r>
+      <w:proofErr w:type="spellEnd"/>
       <w:r>
         <w:rPr>
           <w:b/>
@@ -3154,10 +3979,42 @@
         <w:t>your</w:t>
       </w:r>
       <w:r>
-        <w:t xml:space="preserve"> local microbialomics database.  </w:t>
-      </w:r>
-      <w:r>
-        <w:t>This isn’t a problem at all.  In fact, if you want, you can rely exclusively on user-supplied genomes for your alignments and leave the microbialomics server out of the equation entirely. To include reference genomes that are not present in microbialomics:</w:t>
+        <w:t xml:space="preserve"> local </w:t>
+      </w:r>
+      <w:proofErr w:type="spellStart"/>
+      <w:r>
+        <w:t>microbialomics</w:t>
+      </w:r>
+      <w:proofErr w:type="spellEnd"/>
+      <w:r>
+        <w:t xml:space="preserve"> database.  </w:t>
+      </w:r>
+      <w:r>
+        <w:t xml:space="preserve">This isn’t a problem at all.  In fact, if you want, you can rely exclusively on user-supplied genomes for your alignments and leave the </w:t>
+      </w:r>
+      <w:proofErr w:type="spellStart"/>
+      <w:r>
+        <w:t>microbialomics</w:t>
+      </w:r>
+      <w:proofErr w:type="spellEnd"/>
+      <w:r>
+        <w:t xml:space="preserve"> server out of the equation entirely. To include reference genomes </w:t>
+      </w:r>
+      <w:proofErr w:type="gramStart"/>
+      <w:r>
+        <w:t>that are</w:t>
+      </w:r>
+      <w:proofErr w:type="gramEnd"/>
+      <w:r>
+        <w:t xml:space="preserve"> not present in </w:t>
+      </w:r>
+      <w:proofErr w:type="spellStart"/>
+      <w:r>
+        <w:t>microbialomics</w:t>
+      </w:r>
+      <w:proofErr w:type="spellEnd"/>
+      <w:r>
+        <w:t>:</w:t>
       </w:r>
     </w:p>
     <w:p>
@@ -3187,7 +4044,23 @@
         <w:t>single</w:t>
       </w:r>
       <w:r>
-        <w:t xml:space="preserve"> entry.  In the case of draft genomes comprising many contigs, you'll need to concatenate the contigs together.</w:t>
+        <w:t xml:space="preserve"> entry.  In the case of draft genomes comprising many </w:t>
+      </w:r>
+      <w:proofErr w:type="spellStart"/>
+      <w:r>
+        <w:t>contigs</w:t>
+      </w:r>
+      <w:proofErr w:type="spellEnd"/>
+      <w:r>
+        <w:t xml:space="preserve">, you'll need to concatenate the </w:t>
+      </w:r>
+      <w:proofErr w:type="spellStart"/>
+      <w:r>
+        <w:t>contigs</w:t>
+      </w:r>
+      <w:proofErr w:type="spellEnd"/>
+      <w:r>
+        <w:t xml:space="preserve"> together.</w:t>
       </w:r>
     </w:p>
     <w:p>
@@ -3217,7 +4090,15 @@
         <w:t>Invoke batch_coproseq.pl as you normally would for an analysis</w:t>
       </w:r>
       <w:r>
-        <w:t xml:space="preserve"> involving only microbialomics-derived references.</w:t>
+        <w:t xml:space="preserve"> involving only </w:t>
+      </w:r>
+      <w:proofErr w:type="spellStart"/>
+      <w:r>
+        <w:t>microbialomics</w:t>
+      </w:r>
+      <w:proofErr w:type="spellEnd"/>
+      <w:r>
+        <w:t>-derived references.</w:t>
       </w:r>
     </w:p>
     <w:p/>
@@ -3280,19 +4161,43 @@
     <w:p>
       <w:r>
         <w:tab/>
-        <w:t>The pipeline is initiated by invoking the “batch_coproseq.pl” script which will set up most of the files/folders needed for subsequent steps to be run.  Briefly, the script pulls down the experiment/sample information you’ve stored in your Google spreadsheet</w:t>
+        <w:t xml:space="preserve">The pipeline is initiated by invoking the “batch_coproseq.pl” </w:t>
+      </w:r>
+      <w:proofErr w:type="gramStart"/>
+      <w:r>
+        <w:t>script which</w:t>
+      </w:r>
+      <w:proofErr w:type="gramEnd"/>
+      <w:r>
+        <w:t xml:space="preserve"> will set up most of the files/folders needed for subsequent steps to be run.  Briefly, the script pulls down the experiment/sample information you’ve stored in your Google spreadsheet</w:t>
       </w:r>
       <w:r>
         <w:t xml:space="preserve"> (using its unique Google key)</w:t>
       </w:r>
       <w:r>
-        <w:t xml:space="preserve">, pulls down reference genomes from microbialomics (when available), </w:t>
+        <w:t xml:space="preserve">, pulls down reference genomes from </w:t>
+      </w:r>
+      <w:proofErr w:type="spellStart"/>
+      <w:r>
+        <w:t>microbialomics</w:t>
+      </w:r>
+      <w:proofErr w:type="spellEnd"/>
+      <w:r>
+        <w:t xml:space="preserve"> (when available), </w:t>
       </w:r>
       <w:r>
         <w:t xml:space="preserve">“squashes” the references into the format required for the ELAND aligner, </w:t>
       </w:r>
       <w:r>
-        <w:t>and creates a series of .sh files that you will run in sequence to car</w:t>
+        <w:t>and creates a series of .</w:t>
+      </w:r>
+      <w:proofErr w:type="spellStart"/>
+      <w:r>
+        <w:t>sh</w:t>
+      </w:r>
+      <w:proofErr w:type="spellEnd"/>
+      <w:r>
+        <w:t xml:space="preserve"> files that you will run in sequence to car</w:t>
       </w:r>
       <w:r>
         <w:t xml:space="preserve">ry out the </w:t>
@@ -3301,7 +4206,15 @@
         <w:t>COPRO</w:t>
       </w:r>
       <w:r>
-        <w:t>-seq analysis.</w:t>
+        <w:t>-</w:t>
+      </w:r>
+      <w:proofErr w:type="spellStart"/>
+      <w:r>
+        <w:t>seq</w:t>
+      </w:r>
+      <w:proofErr w:type="spellEnd"/>
+      <w:r>
+        <w:t xml:space="preserve"> analysis.</w:t>
       </w:r>
     </w:p>
     <w:p/>
@@ -3314,7 +4227,15 @@
         </w:numPr>
       </w:pPr>
       <w:r>
-        <w:t>Navigate to ~/coproseq/</w:t>
+        <w:t>Navigate to ~/</w:t>
+      </w:r>
+      <w:proofErr w:type="spellStart"/>
+      <w:r>
+        <w:t>coproseq</w:t>
+      </w:r>
+      <w:proofErr w:type="spellEnd"/>
+      <w:r>
+        <w:t>/</w:t>
       </w:r>
     </w:p>
     <w:p>
@@ -3364,12 +4285,23 @@
         <w:pStyle w:val="ListParagraph"/>
         <w:ind w:left="360"/>
       </w:pPr>
-      <w:r>
-        <w:rPr>
-          <w:rFonts w:ascii="Letter Gothic Std" w:hAnsi="Letter Gothic Std"/>
-          <w:sz w:val="18"/>
-        </w:rPr>
-        <w:t xml:space="preserve">perl ../batch_coproseq.pl –g </w:t>
+      <w:proofErr w:type="spellStart"/>
+      <w:proofErr w:type="gramStart"/>
+      <w:r>
+        <w:rPr>
+          <w:rFonts w:ascii="Letter Gothic Std" w:hAnsi="Letter Gothic Std"/>
+          <w:sz w:val="18"/>
+        </w:rPr>
+        <w:t>perl</w:t>
+      </w:r>
+      <w:proofErr w:type="spellEnd"/>
+      <w:proofErr w:type="gramEnd"/>
+      <w:r>
+        <w:rPr>
+          <w:rFonts w:ascii="Letter Gothic Std" w:hAnsi="Letter Gothic Std"/>
+          <w:sz w:val="18"/>
+        </w:rPr>
+        <w:t xml:space="preserve"> ../batch_coproseq.pl –g </w:t>
       </w:r>
       <w:r>
         <w:rPr>
@@ -3438,14 +4370,22 @@
         <w:ind w:left="1080"/>
       </w:pPr>
       <w:r>
-        <w:t xml:space="preserve">–e : number of </w:t>
-      </w:r>
-      <w:r>
-        <w:rPr>
-          <w:u w:val="single"/>
-        </w:rPr>
+        <w:t>–</w:t>
+      </w:r>
+      <w:proofErr w:type="gramStart"/>
+      <w:r>
         <w:t>e</w:t>
       </w:r>
+      <w:proofErr w:type="gramEnd"/>
+      <w:r>
+        <w:t xml:space="preserve"> : number of </w:t>
+      </w:r>
+      <w:r>
+        <w:rPr>
+          <w:u w:val="single"/>
+        </w:rPr>
+        <w:t>e</w:t>
+      </w:r>
       <w:r>
         <w:t>rrors (mismatches) to allow when aligning reads to references</w:t>
       </w:r>
@@ -3456,7 +4396,17 @@
         <w:ind w:left="1080"/>
       </w:pPr>
       <w:r>
-        <w:t xml:space="preserve">–i : </w:t>
+        <w:t>–</w:t>
+      </w:r>
+      <w:proofErr w:type="spellStart"/>
+      <w:proofErr w:type="gramStart"/>
+      <w:r>
+        <w:t>i</w:t>
+      </w:r>
+      <w:proofErr w:type="spellEnd"/>
+      <w:proofErr w:type="gramEnd"/>
+      <w:r>
+        <w:t xml:space="preserve"> : </w:t>
       </w:r>
       <w:r>
         <w:t>location</w:t>
@@ -3480,7 +4430,15 @@
         <w:ind w:left="1080"/>
       </w:pPr>
       <w:r>
-        <w:t>–l : length of read (after trimming barcode) to use in alignment</w:t>
+        <w:t>–</w:t>
+      </w:r>
+      <w:proofErr w:type="gramStart"/>
+      <w:r>
+        <w:t>l</w:t>
+      </w:r>
+      <w:proofErr w:type="gramEnd"/>
+      <w:r>
+        <w:t xml:space="preserve"> : length of read (after trimming barcode) to use in alignment</w:t>
       </w:r>
     </w:p>
     <w:p>
@@ -3489,7 +4447,15 @@
         <w:ind w:left="1080"/>
       </w:pPr>
       <w:r>
-        <w:t>–o : store output in a directory other than the current directory</w:t>
+        <w:t>–</w:t>
+      </w:r>
+      <w:proofErr w:type="gramStart"/>
+      <w:r>
+        <w:t>o</w:t>
+      </w:r>
+      <w:proofErr w:type="gramEnd"/>
+      <w:r>
+        <w:t xml:space="preserve"> : store output in a directory other than the current directory</w:t>
       </w:r>
     </w:p>
     <w:p>
@@ -3507,14 +4473,22 @@
         <w:ind w:left="1080"/>
       </w:pPr>
       <w:r>
-        <w:t xml:space="preserve">–a : leave </w:t>
-      </w:r>
-      <w:r>
-        <w:rPr>
-          <w:u w:val="single"/>
-        </w:rPr>
+        <w:t>–</w:t>
+      </w:r>
+      <w:proofErr w:type="gramStart"/>
+      <w:r>
         <w:t>a</w:t>
       </w:r>
+      <w:proofErr w:type="gramEnd"/>
+      <w:r>
+        <w:t xml:space="preserve"> : leave </w:t>
+      </w:r>
+      <w:r>
+        <w:rPr>
+          <w:u w:val="single"/>
+        </w:rPr>
+        <w:t>a</w:t>
+      </w:r>
       <w:r>
         <w:t xml:space="preserve">ll intermediate files generated during the </w:t>
       </w:r>
@@ -3525,7 +4499,15 @@
         <w:ind w:left="1080"/>
       </w:pPr>
       <w:r>
-        <w:t>–p : page # where data is stored in your Google spreadsheet if moved from the first page (this is usually not needed)</w:t>
+        <w:t>–</w:t>
+      </w:r>
+      <w:proofErr w:type="gramStart"/>
+      <w:r>
+        <w:t>p</w:t>
+      </w:r>
+      <w:proofErr w:type="gramEnd"/>
+      <w:r>
+        <w:t xml:space="preserve"> : page # where data is stored in your Google spreadsheet if moved from the first page (this is usually not needed)</w:t>
       </w:r>
     </w:p>
     <w:p/>
@@ -3543,7 +4525,15 @@
         <w:t>COPRO</w:t>
       </w:r>
       <w:r>
-        <w:t>-seq experiment/sample records in t</w:t>
+        <w:t>-</w:t>
+      </w:r>
+      <w:proofErr w:type="spellStart"/>
+      <w:r>
+        <w:t>seq</w:t>
+      </w:r>
+      <w:proofErr w:type="spellEnd"/>
+      <w:r>
+        <w:t xml:space="preserve"> experiment/sample records in t</w:t>
       </w:r>
       <w:r>
         <w:t>he same Google spreadsheet, it’</w:t>
@@ -3567,7 +4557,23 @@
           <w:rFonts w:ascii="Letter Gothic Std" w:hAnsi="Letter Gothic Std"/>
           <w:sz w:val="18"/>
         </w:rPr>
-        <w:t>my $google_key = "0AhsSO_Vep9tqdDlzVXlJSWRPUVgxNWxkVVFJOE4tQ0E";</w:t>
+        <w:t>my $</w:t>
+      </w:r>
+      <w:proofErr w:type="spellStart"/>
+      <w:r>
+        <w:rPr>
+          <w:rFonts w:ascii="Letter Gothic Std" w:hAnsi="Letter Gothic Std"/>
+          <w:sz w:val="18"/>
+        </w:rPr>
+        <w:t>google_key</w:t>
+      </w:r>
+      <w:proofErr w:type="spellEnd"/>
+      <w:r>
+        <w:rPr>
+          <w:rFonts w:ascii="Letter Gothic Std" w:hAnsi="Letter Gothic Std"/>
+          <w:sz w:val="18"/>
+        </w:rPr>
+        <w:t xml:space="preserve"> = "0AhsSO_Vep9tqdDlzVXlJSWRPUVgxNWxkVVFJOE4tQ0E";</w:t>
       </w:r>
     </w:p>
     <w:p>
@@ -3590,7 +4596,23 @@
           <w:rFonts w:ascii="Letter Gothic Std" w:hAnsi="Letter Gothic Std"/>
           <w:sz w:val="18"/>
         </w:rPr>
-        <w:t>my $google_key = “</w:t>
+        <w:t>my $</w:t>
+      </w:r>
+      <w:proofErr w:type="spellStart"/>
+      <w:r>
+        <w:rPr>
+          <w:rFonts w:ascii="Letter Gothic Std" w:hAnsi="Letter Gothic Std"/>
+          <w:sz w:val="18"/>
+        </w:rPr>
+        <w:t>google_key</w:t>
+      </w:r>
+      <w:proofErr w:type="spellEnd"/>
+      <w:r>
+        <w:rPr>
+          <w:rFonts w:ascii="Letter Gothic Std" w:hAnsi="Letter Gothic Std"/>
+          <w:sz w:val="18"/>
+        </w:rPr>
+        <w:t xml:space="preserve"> = “</w:t>
       </w:r>
       <w:r>
         <w:rPr>
@@ -3623,7 +4645,15 @@
     <w:p/>
     <w:p>
       <w:r>
-        <w:t>https://spreadsheets.google.com/ccc?key=</w:t>
+        <w:t>https://spreadsheets.google.com/ccc</w:t>
+      </w:r>
+      <w:proofErr w:type="gramStart"/>
+      <w:r>
+        <w:t>?key</w:t>
+      </w:r>
+      <w:proofErr w:type="gramEnd"/>
+      <w:r>
+        <w:t>=</w:t>
       </w:r>
       <w:r>
         <w:rPr>
@@ -3650,7 +4680,20 @@
         </w:numPr>
       </w:pPr>
       <w:r>
-        <w:t>One or more “.bc” files</w:t>
+        <w:t>One or more “</w:t>
+      </w:r>
+      <w:proofErr w:type="gramStart"/>
+      <w:r>
+        <w:t>.</w:t>
+      </w:r>
+      <w:proofErr w:type="spellStart"/>
+      <w:r>
+        <w:t>bc</w:t>
+      </w:r>
+      <w:proofErr w:type="spellEnd"/>
+      <w:proofErr w:type="gramEnd"/>
+      <w:r>
+        <w:t>” files</w:t>
       </w:r>
     </w:p>
     <w:p>
@@ -3662,7 +4705,15 @@
         </w:numPr>
       </w:pPr>
       <w:r>
-        <w:t>“align.jobs”</w:t>
+        <w:t>“</w:t>
+      </w:r>
+      <w:proofErr w:type="gramStart"/>
+      <w:r>
+        <w:t>align.jobs</w:t>
+      </w:r>
+      <w:proofErr w:type="gramEnd"/>
+      <w:r>
+        <w:t>”</w:t>
       </w:r>
     </w:p>
     <w:p>
@@ -3674,7 +4725,15 @@
         </w:numPr>
       </w:pPr>
       <w:r>
-        <w:t>“cleanup.sh”</w:t>
+        <w:t>“</w:t>
+      </w:r>
+      <w:proofErr w:type="gramStart"/>
+      <w:r>
+        <w:t>cleanup.sh</w:t>
+      </w:r>
+      <w:proofErr w:type="gramEnd"/>
+      <w:r>
+        <w:t>”</w:t>
       </w:r>
     </w:p>
     <w:p>
@@ -3722,7 +4781,15 @@
         </w:numPr>
       </w:pPr>
       <w:r>
-        <w:t>One or more .vld and .2bpb files, one per genome</w:t>
+        <w:t>One or more .</w:t>
+      </w:r>
+      <w:proofErr w:type="spellStart"/>
+      <w:r>
+        <w:t>vld</w:t>
+      </w:r>
+      <w:proofErr w:type="spellEnd"/>
+      <w:r>
+        <w:t xml:space="preserve"> and .2bpb files, one per genome</w:t>
       </w:r>
     </w:p>
     <w:p>
@@ -3734,7 +4801,15 @@
         </w:numPr>
       </w:pPr>
       <w:r>
-        <w:t>“getdata.sh”</w:t>
+        <w:t>“</w:t>
+      </w:r>
+      <w:proofErr w:type="gramStart"/>
+      <w:r>
+        <w:t>getdata.sh</w:t>
+      </w:r>
+      <w:proofErr w:type="gramEnd"/>
+      <w:r>
+        <w:t>”</w:t>
       </w:r>
     </w:p>
     <w:p>
@@ -3746,7 +4821,15 @@
         </w:numPr>
       </w:pPr>
       <w:r>
-        <w:t>“project.info”</w:t>
+        <w:t>“</w:t>
+      </w:r>
+      <w:proofErr w:type="gramStart"/>
+      <w:r>
+        <w:t>project.info</w:t>
+      </w:r>
+      <w:proofErr w:type="gramEnd"/>
+      <w:r>
+        <w:t>”</w:t>
       </w:r>
     </w:p>
     <w:p>
@@ -3758,7 +4841,15 @@
         </w:numPr>
       </w:pPr>
       <w:r>
-        <w:t>“summarize.sh”</w:t>
+        <w:t>“</w:t>
+      </w:r>
+      <w:proofErr w:type="gramStart"/>
+      <w:r>
+        <w:t>summarize.sh</w:t>
+      </w:r>
+      <w:proofErr w:type="gramEnd"/>
+      <w:r>
+        <w:t>”</w:t>
       </w:r>
     </w:p>
     <w:p>
@@ -3770,10 +4861,26 @@
         </w:numPr>
       </w:pPr>
       <w:r>
-        <w:t>“calcIGS.sh” (</w:t>
-      </w:r>
-      <w:r>
-        <w:t>this file will not be created if you invoke the –i option above)</w:t>
+        <w:t>“</w:t>
+      </w:r>
+      <w:proofErr w:type="gramStart"/>
+      <w:r>
+        <w:t>calcIGS.sh</w:t>
+      </w:r>
+      <w:proofErr w:type="gramEnd"/>
+      <w:r>
+        <w:t>” (</w:t>
+      </w:r>
+      <w:r>
+        <w:t>this file will not be created if you invoke the –</w:t>
+      </w:r>
+      <w:proofErr w:type="spellStart"/>
+      <w:r>
+        <w:t>i</w:t>
+      </w:r>
+      <w:proofErr w:type="spellEnd"/>
+      <w:r>
+        <w:t xml:space="preserve"> option above)</w:t>
       </w:r>
     </w:p>
     <w:p/>
@@ -3785,7 +4892,23 @@
         <w:t>Note:</w:t>
       </w:r>
       <w:r>
-        <w:t xml:space="preserve"> a tracking module has recently been added to the start of the first script in the workflow to alert you to whether or not this script is up-to-date.  If you receive a warning that your scripts are out of date, or if you want to verify that all the components of the COPRO-Seq pipeline are current, type (from within your "COPRO-Seq" folder):</w:t>
+        <w:t xml:space="preserve"> a tracking module has recently been added to the start of the first script in the workflow to alert you to whether or not this script is up-to-date.  If you receive a warning that your scripts are out of date, or if you want to verify that all the components of the COPRO-</w:t>
+      </w:r>
+      <w:proofErr w:type="spellStart"/>
+      <w:r>
+        <w:t>Seq</w:t>
+      </w:r>
+      <w:proofErr w:type="spellEnd"/>
+      <w:r>
+        <w:t xml:space="preserve"> pipeline are current, type (from within your "COPRO-</w:t>
+      </w:r>
+      <w:proofErr w:type="spellStart"/>
+      <w:r>
+        <w:t>Seq</w:t>
+      </w:r>
+      <w:proofErr w:type="spellEnd"/>
+      <w:r>
+        <w:t>" folder):</w:t>
       </w:r>
     </w:p>
     <w:p/>
@@ -3797,12 +4920,23 @@
         </w:rPr>
         <w:tab/>
       </w:r>
-      <w:r>
-        <w:rPr>
-          <w:rFonts w:ascii="Letter Gothic Std" w:hAnsi="Letter Gothic Std"/>
-          <w:sz w:val="18"/>
-        </w:rPr>
-        <w:t>git pull</w:t>
+      <w:proofErr w:type="spellStart"/>
+      <w:proofErr w:type="gramStart"/>
+      <w:r>
+        <w:rPr>
+          <w:rFonts w:ascii="Letter Gothic Std" w:hAnsi="Letter Gothic Std"/>
+          <w:sz w:val="18"/>
+        </w:rPr>
+        <w:t>git</w:t>
+      </w:r>
+      <w:proofErr w:type="spellEnd"/>
+      <w:proofErr w:type="gramEnd"/>
+      <w:r>
+        <w:rPr>
+          <w:rFonts w:ascii="Letter Gothic Std" w:hAnsi="Letter Gothic Std"/>
+          <w:sz w:val="18"/>
+        </w:rPr>
+        <w:t xml:space="preserve"> pull</w:t>
       </w:r>
     </w:p>
     <w:p>
@@ -3923,7 +5057,15 @@
         <w:t>COPRO</w:t>
       </w:r>
       <w:r>
-        <w:t>-seq pipeline knows from where to grab the read data (think of this as being analogous to downloading</w:t>
+        <w:t>-</w:t>
+      </w:r>
+      <w:proofErr w:type="spellStart"/>
+      <w:r>
+        <w:t>seq</w:t>
+      </w:r>
+      <w:proofErr w:type="spellEnd"/>
+      <w:r>
+        <w:t xml:space="preserve"> pipeline knows from where to grab the read data (think of this as being analogous to downloading</w:t>
       </w:r>
       <w:r>
         <w:t xml:space="preserve"> your data).  To do so,</w:t>
@@ -3949,13 +5091,35 @@
           <w:sz w:val="18"/>
         </w:rPr>
         <w:tab/>
-        <w:t>sh getdata.sh</w:t>
+      </w:r>
+      <w:proofErr w:type="spellStart"/>
+      <w:proofErr w:type="gramStart"/>
+      <w:r>
+        <w:rPr>
+          <w:rFonts w:ascii="Letter Gothic Std" w:hAnsi="Letter Gothic Std"/>
+          <w:sz w:val="18"/>
+        </w:rPr>
+        <w:t>sh</w:t>
+      </w:r>
+      <w:proofErr w:type="spellEnd"/>
+      <w:proofErr w:type="gramEnd"/>
+      <w:r>
+        <w:rPr>
+          <w:rFonts w:ascii="Letter Gothic Std" w:hAnsi="Letter Gothic Std"/>
+          <w:sz w:val="18"/>
+        </w:rPr>
+        <w:t xml:space="preserve"> getdata.sh</w:t>
       </w:r>
     </w:p>
     <w:p/>
     <w:p>
-      <w:r>
-        <w:t>One .scarf file will be created</w:t>
+      <w:proofErr w:type="gramStart"/>
+      <w:r>
+        <w:t>One .scarf</w:t>
+      </w:r>
+      <w:proofErr w:type="gramEnd"/>
+      <w:r>
+        <w:t xml:space="preserve"> file will be created</w:t>
       </w:r>
       <w:r>
         <w:t xml:space="preserve"> in your experiment folder</w:t>
@@ -4086,7 +5250,24 @@
           <w:sz w:val="18"/>
         </w:rPr>
         <w:tab/>
-        <w:t>sh calcIGS.sh</w:t>
+      </w:r>
+      <w:proofErr w:type="spellStart"/>
+      <w:proofErr w:type="gramStart"/>
+      <w:r>
+        <w:rPr>
+          <w:rFonts w:ascii="Letter Gothic Std" w:hAnsi="Letter Gothic Std"/>
+          <w:sz w:val="18"/>
+        </w:rPr>
+        <w:t>sh</w:t>
+      </w:r>
+      <w:proofErr w:type="spellEnd"/>
+      <w:proofErr w:type="gramEnd"/>
+      <w:r>
+        <w:rPr>
+          <w:rFonts w:ascii="Letter Gothic Std" w:hAnsi="Letter Gothic Std"/>
+          <w:sz w:val="18"/>
+        </w:rPr>
+        <w:t xml:space="preserve"> calcIGS.sh</w:t>
       </w:r>
     </w:p>
     <w:p>
@@ -4104,7 +5285,15 @@
         <w:t>Note:</w:t>
       </w:r>
       <w:r>
-        <w:t xml:space="preserve"> this step is not required if you passed an IGS table to batch_coproseq.pl using the –i option.  No calcIGS.sh file will exist in such a case.</w:t>
+        <w:t xml:space="preserve"> this step is not required if you passed an IGS table to batch_coproseq.pl using the –</w:t>
+      </w:r>
+      <w:proofErr w:type="spellStart"/>
+      <w:r>
+        <w:t>i</w:t>
+      </w:r>
+      <w:proofErr w:type="spellEnd"/>
+      <w:r>
+        <w:t xml:space="preserve"> option.  No calcIGS.sh file will exist in such a case.</w:t>
       </w:r>
     </w:p>
     <w:p/>
@@ -4116,7 +5305,39 @@
         </w:rPr>
       </w:pPr>
       <w:r>
-        <w:t>Once complete, a new folder “IGS” should be present in your “genomes” folder.  It will contain a IGS.table and a genome_uniqueness.table file.  The IGS.table file can be saved and used in later analyses if you wish (see section “IGS table” in section (II) for details).</w:t>
+        <w:t xml:space="preserve">Once complete, a new folder “IGS” should be present in your “genomes” folder.  It will contain </w:t>
+      </w:r>
+      <w:proofErr w:type="gramStart"/>
+      <w:r>
+        <w:t>a</w:t>
+      </w:r>
+      <w:proofErr w:type="gramEnd"/>
+      <w:r>
+        <w:t xml:space="preserve"> </w:t>
+      </w:r>
+      <w:proofErr w:type="spellStart"/>
+      <w:r>
+        <w:t>IGS.table</w:t>
+      </w:r>
+      <w:proofErr w:type="spellEnd"/>
+      <w:r>
+        <w:t xml:space="preserve"> and a </w:t>
+      </w:r>
+      <w:proofErr w:type="spellStart"/>
+      <w:r>
+        <w:t>genome_uniqueness.table</w:t>
+      </w:r>
+      <w:proofErr w:type="spellEnd"/>
+      <w:r>
+        <w:t xml:space="preserve"> file.  The </w:t>
+      </w:r>
+      <w:proofErr w:type="spellStart"/>
+      <w:r>
+        <w:t>IGS.table</w:t>
+      </w:r>
+      <w:proofErr w:type="spellEnd"/>
+      <w:r>
+        <w:t xml:space="preserve"> file can be saved and used in later analyses if you wish (see section “IGS table” in section (II) for details).</w:t>
       </w:r>
       <w:r>
         <w:t xml:space="preserve">  </w:t>
@@ -4187,7 +5408,15 @@
         <w:t>COPRO</w:t>
       </w:r>
       <w:r>
-        <w:t>-seq analysis</w:t>
+        <w:t>-</w:t>
+      </w:r>
+      <w:proofErr w:type="spellStart"/>
+      <w:r>
+        <w:t>seq</w:t>
+      </w:r>
+      <w:proofErr w:type="spellEnd"/>
+      <w:r>
+        <w:t xml:space="preserve"> analysis</w:t>
       </w:r>
       <w:r>
         <w:t>.  To do so, just type the following command</w:t>
@@ -4211,12 +5440,39 @@
       <w:r>
         <w:tab/>
       </w:r>
-      <w:r>
-        <w:rPr>
-          <w:rFonts w:ascii="Letter Gothic Std" w:hAnsi="Letter Gothic Std"/>
-          <w:sz w:val="18"/>
-        </w:rPr>
-        <w:t>nq align.jobs | qsub –</w:t>
+      <w:proofErr w:type="spellStart"/>
+      <w:proofErr w:type="gramStart"/>
+      <w:r>
+        <w:rPr>
+          <w:rFonts w:ascii="Letter Gothic Std" w:hAnsi="Letter Gothic Std"/>
+          <w:sz w:val="18"/>
+        </w:rPr>
+        <w:t>nq</w:t>
+      </w:r>
+      <w:proofErr w:type="spellEnd"/>
+      <w:proofErr w:type="gramEnd"/>
+      <w:r>
+        <w:rPr>
+          <w:rFonts w:ascii="Letter Gothic Std" w:hAnsi="Letter Gothic Std"/>
+          <w:sz w:val="18"/>
+        </w:rPr>
+        <w:t xml:space="preserve"> align.jobs | </w:t>
+      </w:r>
+      <w:proofErr w:type="spellStart"/>
+      <w:r>
+        <w:rPr>
+          <w:rFonts w:ascii="Letter Gothic Std" w:hAnsi="Letter Gothic Std"/>
+          <w:sz w:val="18"/>
+        </w:rPr>
+        <w:t>qsub</w:t>
+      </w:r>
+      <w:proofErr w:type="spellEnd"/>
+      <w:r>
+        <w:rPr>
+          <w:rFonts w:ascii="Letter Gothic Std" w:hAnsi="Letter Gothic Std"/>
+          <w:sz w:val="18"/>
+        </w:rPr>
+        <w:t xml:space="preserve"> –</w:t>
       </w:r>
       <w:r>
         <w:rPr>
@@ -4232,12 +5488,21 @@
         </w:rPr>
         <w:t xml:space="preserve"> </w:t>
       </w:r>
-      <w:r>
-        <w:rPr>
-          <w:rFonts w:ascii="Letter Gothic Std" w:hAnsi="Letter Gothic Std"/>
-          <w:sz w:val="18"/>
-        </w:rPr>
-        <w:t>h_vmem=X</w:t>
+      <w:proofErr w:type="spellStart"/>
+      <w:r>
+        <w:rPr>
+          <w:rFonts w:ascii="Letter Gothic Std" w:hAnsi="Letter Gothic Std"/>
+          <w:sz w:val="18"/>
+        </w:rPr>
+        <w:t>h_vmem</w:t>
+      </w:r>
+      <w:proofErr w:type="spellEnd"/>
+      <w:r>
+        <w:rPr>
+          <w:rFonts w:ascii="Letter Gothic Std" w:hAnsi="Letter Gothic Std"/>
+          <w:sz w:val="18"/>
+        </w:rPr>
+        <w:t>=X</w:t>
       </w:r>
       <w:r>
         <w:rPr>
@@ -4308,10 +5573,26 @@
         <w:t>very</w:t>
       </w:r>
       <w:r>
-        <w:t xml:space="preserve"> important that you allow all of the jobs created by this cluster submission to finish running before you proceed to the next step.  Type “qstat” at the prompt to check on the status of your jobs peri</w:t>
-      </w:r>
-      <w:r>
-        <w:t>odically while you’re waiting.  You may notice that the number of jobs inflates and contracts over time.  This is because following the initial alignment of your sequences to the references, follow-up alignments against adapter sequences and the mouse genome are also performed (using those sequences that do not align to your references).  The mouse alignment can take awhile, so plan to allocate 30-45m on average for your runs to complete.</w:t>
+        <w:t xml:space="preserve"> important that you allow all of the jobs created by this cluster submission to finish running before you proceed to the next step.  Type “</w:t>
+      </w:r>
+      <w:proofErr w:type="spellStart"/>
+      <w:r>
+        <w:t>qstat</w:t>
+      </w:r>
+      <w:proofErr w:type="spellEnd"/>
+      <w:r>
+        <w:t>” at the prompt to check on the status of your jobs peri</w:t>
+      </w:r>
+      <w:r>
+        <w:t xml:space="preserve">odically while you’re waiting.  You may notice that the number of jobs inflates and contracts over time.  This is because following the initial alignment of your sequences to the </w:t>
+      </w:r>
+      <w:proofErr w:type="gramStart"/>
+      <w:r>
+        <w:t>references,</w:t>
+      </w:r>
+      <w:proofErr w:type="gramEnd"/>
+      <w:r>
+        <w:t xml:space="preserve"> follow-up alignments against adapter sequences and the mouse genome are also performed (using those sequences that do not align to your references).  The mouse alignment can take awhile, so plan to allocate 30-45m on average for your runs to complete.</w:t>
       </w:r>
       <w:r>
         <w:t xml:space="preserve"> </w:t>
@@ -4321,13 +5602,50 @@
     <w:p>
       <w:r>
         <w:tab/>
-        <w:t xml:space="preserve">Once all jobs are complete, you may notice quite a few new directories in your experiment folder (elandresults, filteredseqs, hitratios, mappingstats, </w:t>
+        <w:t>Once all jobs are complete, you may notice quite a few new directories in your experiment folder (</w:t>
+      </w:r>
+      <w:proofErr w:type="spellStart"/>
+      <w:r>
+        <w:t>elandresults</w:t>
+      </w:r>
+      <w:proofErr w:type="spellEnd"/>
+      <w:r>
+        <w:t xml:space="preserve">, </w:t>
+      </w:r>
+      <w:proofErr w:type="spellStart"/>
+      <w:r>
+        <w:t>filteredseqs</w:t>
+      </w:r>
+      <w:proofErr w:type="spellEnd"/>
+      <w:r>
+        <w:t xml:space="preserve">, </w:t>
+      </w:r>
+      <w:proofErr w:type="spellStart"/>
+      <w:r>
+        <w:t>hitratios</w:t>
+      </w:r>
+      <w:proofErr w:type="spellEnd"/>
+      <w:r>
+        <w:t xml:space="preserve">, </w:t>
+      </w:r>
+      <w:proofErr w:type="spellStart"/>
+      <w:r>
+        <w:t>mappingstats</w:t>
+      </w:r>
+      <w:proofErr w:type="spellEnd"/>
+      <w:r>
+        <w:t xml:space="preserve">, </w:t>
       </w:r>
       <w:r>
         <w:t xml:space="preserve">NM, </w:t>
       </w:r>
-      <w:r>
-        <w:t>seqcountsbybc).  Avoid moving any of their contents, as it will interfere with step (VII) below.</w:t>
+      <w:proofErr w:type="spellStart"/>
+      <w:r>
+        <w:t>seqcountsbybc</w:t>
+      </w:r>
+      <w:proofErr w:type="spellEnd"/>
+      <w:r>
+        <w:t>).  Avoid moving any of their contents, as it will interfere with step (VII) below.</w:t>
       </w:r>
     </w:p>
     <w:p>
@@ -4406,7 +5724,15 @@
         <w:t>COPRO</w:t>
       </w:r>
       <w:r>
-        <w:t>-seq pipeline will generate quite a few output files by the time it’s finished running.  The final step is to aggregate all of these results into single tables that are easier to digest and import into other software.  To do so, run:</w:t>
+        <w:t>-</w:t>
+      </w:r>
+      <w:proofErr w:type="spellStart"/>
+      <w:r>
+        <w:t>seq</w:t>
+      </w:r>
+      <w:proofErr w:type="spellEnd"/>
+      <w:r>
+        <w:t xml:space="preserve"> pipeline will generate quite a few output files by the time it’s finished running.  The final step is to aggregate all of these results into single tables that are easier to digest and import into other software.  To do so, run:</w:t>
       </w:r>
     </w:p>
     <w:p/>
@@ -4423,7 +5749,24 @@
           <w:sz w:val="18"/>
         </w:rPr>
         <w:tab/>
-        <w:t>sh summarize.sh</w:t>
+      </w:r>
+      <w:proofErr w:type="spellStart"/>
+      <w:proofErr w:type="gramStart"/>
+      <w:r>
+        <w:rPr>
+          <w:rFonts w:ascii="Letter Gothic Std" w:hAnsi="Letter Gothic Std"/>
+          <w:sz w:val="18"/>
+        </w:rPr>
+        <w:t>sh</w:t>
+      </w:r>
+      <w:proofErr w:type="spellEnd"/>
+      <w:proofErr w:type="gramEnd"/>
+      <w:r>
+        <w:rPr>
+          <w:rFonts w:ascii="Letter Gothic Std" w:hAnsi="Letter Gothic Std"/>
+          <w:sz w:val="18"/>
+        </w:rPr>
+        <w:t xml:space="preserve"> summarize.sh</w:t>
       </w:r>
     </w:p>
     <w:p/>
@@ -4456,7 +5799,15 @@
     <w:p>
       <w:r>
         <w:tab/>
-        <w:t>Finally, you just need to clean-up intermediate and unneeded files to keep things tidy.  Just run:</w:t>
+        <w:t xml:space="preserve">Finally, you just need to </w:t>
+      </w:r>
+      <w:proofErr w:type="spellStart"/>
+      <w:r>
+        <w:t>clean-up</w:t>
+      </w:r>
+      <w:proofErr w:type="spellEnd"/>
+      <w:r>
+        <w:t xml:space="preserve"> intermediate and unneeded files to keep things tidy.  Just run:</w:t>
       </w:r>
     </w:p>
     <w:p/>
@@ -4473,7 +5824,24 @@
           <w:sz w:val="18"/>
         </w:rPr>
         <w:tab/>
-        <w:t>sh cleanup.sh</w:t>
+      </w:r>
+      <w:proofErr w:type="spellStart"/>
+      <w:proofErr w:type="gramStart"/>
+      <w:r>
+        <w:rPr>
+          <w:rFonts w:ascii="Letter Gothic Std" w:hAnsi="Letter Gothic Std"/>
+          <w:sz w:val="18"/>
+        </w:rPr>
+        <w:t>sh</w:t>
+      </w:r>
+      <w:proofErr w:type="spellEnd"/>
+      <w:proofErr w:type="gramEnd"/>
+      <w:r>
+        <w:rPr>
+          <w:rFonts w:ascii="Letter Gothic Std" w:hAnsi="Letter Gothic Std"/>
+          <w:sz w:val="18"/>
+        </w:rPr>
+        <w:t xml:space="preserve"> cleanup.sh</w:t>
       </w:r>
     </w:p>
     <w:p>
@@ -4537,7 +5905,17 @@
     <w:p>
       <w:r>
         <w:tab/>
-        <w:t>Once clean-up is complete, you’ll probably find only a handful of files/directories in your experiment folder:</w:t>
+        <w:t xml:space="preserve">Once </w:t>
+      </w:r>
+      <w:proofErr w:type="spellStart"/>
+      <w:proofErr w:type="gramStart"/>
+      <w:r>
+        <w:t>clean-up</w:t>
+      </w:r>
+      <w:proofErr w:type="spellEnd"/>
+      <w:proofErr w:type="gramEnd"/>
+      <w:r>
+        <w:t xml:space="preserve"> is complete, you’ll probably find only a handful of files/directories in your experiment folder:</w:t>
       </w:r>
     </w:p>
     <w:p/>
@@ -4577,10 +5955,25 @@
         <w:t xml:space="preserve"> </w:t>
       </w:r>
       <w:r>
-        <w:t xml:space="preserve">“filteredseqs” directory : contains FASTA-formatted sequence files for trimmed reads that did not map to any of your references.  These are divided into “adapter”, “mouse”, and “unknown” sequences.  The “unknown” sequences may be useful for subsequent BLAST searches if you suspect a contamination event in your experiment (e.g. based on the </w:t>
-      </w:r>
-      <w:r>
-        <w:t>percent.mappingstats summary file)</w:t>
+        <w:t>“</w:t>
+      </w:r>
+      <w:proofErr w:type="spellStart"/>
+      <w:proofErr w:type="gramStart"/>
+      <w:r>
+        <w:t>filteredseqs</w:t>
+      </w:r>
+      <w:proofErr w:type="spellEnd"/>
+      <w:proofErr w:type="gramEnd"/>
+      <w:r>
+        <w:t xml:space="preserve">” directory : contains FASTA-formatted sequence files for trimmed reads that did not map to any of your references.  These are divided into “adapter”, “mouse”, and “unknown” sequences.  The “unknown” sequences may be useful for subsequent BLAST searches if you suspect a contamination event in your experiment (e.g. based on the </w:t>
+      </w:r>
+      <w:proofErr w:type="spellStart"/>
+      <w:r>
+        <w:t>percent.mappingstats</w:t>
+      </w:r>
+      <w:proofErr w:type="spellEnd"/>
+      <w:r>
+        <w:t xml:space="preserve"> summary file)</w:t>
       </w:r>
     </w:p>
     <w:p>
@@ -4592,7 +5985,15 @@
         </w:numPr>
       </w:pPr>
       <w:r>
-        <w:t>“summaries” directory</w:t>
+        <w:t>“</w:t>
+      </w:r>
+      <w:proofErr w:type="gramStart"/>
+      <w:r>
+        <w:t>summaries</w:t>
+      </w:r>
+      <w:proofErr w:type="gramEnd"/>
+      <w:r>
+        <w:t>” directory</w:t>
       </w:r>
       <w:r>
         <w:t>, containing:</w:t>
@@ -4606,8 +6007,18 @@
           <w:numId w:val="22"/>
         </w:numPr>
       </w:pPr>
-      <w:r>
-        <w:t>.mappingstats files :</w:t>
+      <w:proofErr w:type="gramStart"/>
+      <w:r>
+        <w:t>.</w:t>
+      </w:r>
+      <w:proofErr w:type="spellStart"/>
+      <w:r>
+        <w:t>mappingstats</w:t>
+      </w:r>
+      <w:proofErr w:type="spellEnd"/>
+      <w:proofErr w:type="gramEnd"/>
+      <w:r>
+        <w:t xml:space="preserve"> files :</w:t>
       </w:r>
       <w:r>
         <w:t xml:space="preserve"> </w:t>
@@ -4624,8 +6035,13 @@
           <w:numId w:val="22"/>
         </w:numPr>
       </w:pPr>
-      <w:r>
-        <w:t>U(0,1,2): mapped uniquely to one location in one of the references when 0, 1 or 2 base changes were incorporated</w:t>
+      <w:proofErr w:type="gramStart"/>
+      <w:r>
+        <w:t>U(</w:t>
+      </w:r>
+      <w:proofErr w:type="gramEnd"/>
+      <w:r>
+        <w:t>0,1,2): mapped uniquely to one location in one of the references when 0, 1 or 2 base changes were incorporated</w:t>
       </w:r>
     </w:p>
     <w:p>
@@ -4636,8 +6052,13 @@
           <w:numId w:val="22"/>
         </w:numPr>
       </w:pPr>
-      <w:r>
-        <w:t>R(0,1,2): mapped redundantly to more than one genome and/or location within a genome when 0, 1 or 2 base changes were incorporated</w:t>
+      <w:proofErr w:type="gramStart"/>
+      <w:r>
+        <w:t>R(</w:t>
+      </w:r>
+      <w:proofErr w:type="gramEnd"/>
+      <w:r>
+        <w:t>0,1,2): mapped redundantly to more than one genome and/or location within a genome when 0, 1 or 2 base changes were incorporated</w:t>
       </w:r>
     </w:p>
     <w:p>
@@ -4688,7 +6109,15 @@
         <w:t xml:space="preserve">NM-unknown: did not match one of the references, nor did it match the adapter or mouse sequences (i.e. most likely represents </w:t>
       </w:r>
       <w:r>
-        <w:t>reads with in-dels or multiple base errors, or possibly represents</w:t>
+        <w:t>reads with in-</w:t>
+      </w:r>
+      <w:proofErr w:type="spellStart"/>
+      <w:r>
+        <w:t>dels</w:t>
+      </w:r>
+      <w:proofErr w:type="spellEnd"/>
+      <w:r>
+        <w:t xml:space="preserve"> or multiple base errors, or possibly represents</w:t>
       </w:r>
       <w:r>
         <w:t xml:space="preserve"> contaminating sequence; usually one can expect 1-2% of sequences to fall into this category, but </w:t>
@@ -4747,8 +6176,18 @@
           <w:numId w:val="22"/>
         </w:numPr>
       </w:pPr>
-      <w:r>
-        <w:t xml:space="preserve">.bcdist files : </w:t>
+      <w:proofErr w:type="gramStart"/>
+      <w:r>
+        <w:t>.</w:t>
+      </w:r>
+      <w:proofErr w:type="spellStart"/>
+      <w:r>
+        <w:t>bcdist</w:t>
+      </w:r>
+      <w:proofErr w:type="spellEnd"/>
+      <w:proofErr w:type="gramEnd"/>
+      <w:r>
+        <w:t xml:space="preserve"> files : </w:t>
       </w:r>
       <w:r>
         <w:t>barcode distribution files describing the relative proportion</w:t>
@@ -4768,17 +6207,52 @@
           <w:numId w:val="22"/>
         </w:numPr>
       </w:pPr>
+      <w:proofErr w:type="gramStart"/>
       <w:r>
         <w:t>.profi</w:t>
       </w:r>
       <w:r>
-        <w:t xml:space="preserve">le files : raw_counts.profile and norm_counts.profile describe the number of raw or normalized hits, respectively, that mapped to each reference genome.  </w:t>
-      </w:r>
-      <w:r>
-        <w:rPr>
-          <w:b/>
-        </w:rPr>
-        <w:t>The “norm_percent.profile” file is the final output for the pipeline and describes the relative proportion of each species in each sample.</w:t>
+        <w:t>le</w:t>
+      </w:r>
+      <w:proofErr w:type="gramEnd"/>
+      <w:r>
+        <w:t xml:space="preserve"> files : </w:t>
+      </w:r>
+      <w:proofErr w:type="spellStart"/>
+      <w:r>
+        <w:t>raw_counts.profile</w:t>
+      </w:r>
+      <w:proofErr w:type="spellEnd"/>
+      <w:r>
+        <w:t xml:space="preserve"> and </w:t>
+      </w:r>
+      <w:proofErr w:type="spellStart"/>
+      <w:r>
+        <w:t>norm_counts.profile</w:t>
+      </w:r>
+      <w:proofErr w:type="spellEnd"/>
+      <w:r>
+        <w:t xml:space="preserve"> describe the number of raw or normalized hits, respectively, that mapped to each reference genome.  </w:t>
+      </w:r>
+      <w:r>
+        <w:rPr>
+          <w:b/>
+        </w:rPr>
+        <w:t>The “</w:t>
+      </w:r>
+      <w:proofErr w:type="spellStart"/>
+      <w:r>
+        <w:rPr>
+          <w:b/>
+        </w:rPr>
+        <w:t>norm_percent.profile</w:t>
+      </w:r>
+      <w:proofErr w:type="spellEnd"/>
+      <w:r>
+        <w:rPr>
+          <w:b/>
+        </w:rPr>
+        <w:t>” file is the final output for the pipeline and describes the relative proportion of each species in each sample.</w:t>
       </w:r>
     </w:p>
     <w:p>
@@ -4897,7 +6371,23 @@
         <w:t>enome.pl”</w:t>
       </w:r>
       <w:r>
-        <w:t xml:space="preserve"> from /home/comp/jglab/nmcnulty/scripts and run it on the problematic FASTA file:</w:t>
+        <w:t xml:space="preserve"> from /home/comp/</w:t>
+      </w:r>
+      <w:proofErr w:type="spellStart"/>
+      <w:r>
+        <w:t>jglab</w:t>
+      </w:r>
+      <w:proofErr w:type="spellEnd"/>
+      <w:r>
+        <w:t>/</w:t>
+      </w:r>
+      <w:proofErr w:type="spellStart"/>
+      <w:r>
+        <w:t>nmcnulty</w:t>
+      </w:r>
+      <w:proofErr w:type="spellEnd"/>
+      <w:r>
+        <w:t>/scripts and run it on the problematic FASTA file:</w:t>
       </w:r>
     </w:p>
     <w:p>
@@ -4919,12 +6409,23 @@
           <w:sz w:val="18"/>
         </w:rPr>
       </w:pPr>
-      <w:r>
-        <w:rPr>
-          <w:rFonts w:ascii="Letter Gothic Std" w:hAnsi="Letter Gothic Std"/>
-          <w:sz w:val="18"/>
-        </w:rPr>
-        <w:t>perl contigs2genome.pl &lt;input&gt; &lt;output&gt;</w:t>
+      <w:proofErr w:type="spellStart"/>
+      <w:proofErr w:type="gramStart"/>
+      <w:r>
+        <w:rPr>
+          <w:rFonts w:ascii="Letter Gothic Std" w:hAnsi="Letter Gothic Std"/>
+          <w:sz w:val="18"/>
+        </w:rPr>
+        <w:t>perl</w:t>
+      </w:r>
+      <w:proofErr w:type="spellEnd"/>
+      <w:proofErr w:type="gramEnd"/>
+      <w:r>
+        <w:rPr>
+          <w:rFonts w:ascii="Letter Gothic Std" w:hAnsi="Letter Gothic Std"/>
+          <w:sz w:val="18"/>
+        </w:rPr>
+        <w:t xml:space="preserve"> contigs2genome.pl &lt;input&gt; &lt;output&gt;</w:t>
       </w:r>
     </w:p>
     <w:p>
@@ -5083,6 +6584,7 @@
         </w:rPr>
         <w:tab/>
       </w:r>
+      <w:proofErr w:type="gramStart"/>
       <w:r>
         <w:rPr>
           <w:rFonts w:ascii="Letter Gothic Std" w:hAnsi="Letter Gothic Std"/>
@@ -5090,6 +6592,7 @@
         </w:rPr>
         <w:t>dos2unix</w:t>
       </w:r>
+      <w:proofErr w:type="gramEnd"/>
       <w:r>
         <w:rPr>
           <w:rFonts w:ascii="Letter Gothic Std" w:hAnsi="Letter Gothic Std"/>
@@ -5113,7 +6616,31 @@
     <w:p>
       <w:r>
         <w:tab/>
-        <w:t xml:space="preserve">Alternatively, you can open the file in a robust text editor (e.g. TextWrangler for Mac OS X, EditPlus++ or EditPadPro for Windows) and re-save the file as </w:t>
+        <w:t xml:space="preserve">Alternatively, you can open the file in a robust text editor (e.g. </w:t>
+      </w:r>
+      <w:proofErr w:type="spellStart"/>
+      <w:r>
+        <w:t>TextWrangler</w:t>
+      </w:r>
+      <w:proofErr w:type="spellEnd"/>
+      <w:r>
+        <w:t xml:space="preserve"> for Mac OS X, </w:t>
+      </w:r>
+      <w:proofErr w:type="spellStart"/>
+      <w:r>
+        <w:t>EditPlus</w:t>
+      </w:r>
+      <w:proofErr w:type="spellEnd"/>
+      <w:r>
+        <w:t xml:space="preserve">++ or </w:t>
+      </w:r>
+      <w:proofErr w:type="spellStart"/>
+      <w:r>
+        <w:t>EditPadPro</w:t>
+      </w:r>
+      <w:proofErr w:type="spellEnd"/>
+      <w:r>
+        <w:t xml:space="preserve"> for Windows) and re-save the file as </w:t>
       </w:r>
       <w:r>
         <w:t>tab-delimited text (Unix format for line breaks).</w:t>

</xml_diff>

<commit_message>
Updates to incorrect path names.
</commit_message>
<xml_diff>
--- a/COPRO-Seq_Documentation.docx
+++ b/COPRO-Seq_Documentation.docx
@@ -1495,25 +1495,76 @@
         <w:t>git://github.com/nmcnulty/COPRO-Seq.git</w:t>
       </w:r>
     </w:p>
-    <w:p>
-      <w:pPr>
-        <w:rPr>
-          <w:i/>
-        </w:rPr>
-      </w:pPr>
-    </w:p>
-    <w:p>
-      <w:r>
+    <w:p/>
+    <w:p>
+      <w:pPr>
+        <w:rPr>
+          <w:i/>
+        </w:rPr>
+      </w:pPr>
+      <w:r>
+        <w:rPr>
+          <w:i/>
+        </w:rPr>
+        <w:t>If you've previously checked out the COPRO-Seq repository and just want to make sure that all of your files are as up-to-date as possible, type:</w:t>
+      </w:r>
+    </w:p>
+    <w:p/>
+    <w:p>
+      <w:r>
+        <w:rPr>
+          <w:rFonts w:ascii="Letter Gothic Std" w:hAnsi="Letter Gothic Std"/>
+          <w:sz w:val="18"/>
+        </w:rPr>
         <w:tab/>
       </w:r>
       <w:r>
+        <w:rPr>
+          <w:rFonts w:ascii="Letter Gothic Std" w:hAnsi="Letter Gothic Std"/>
+          <w:sz w:val="18"/>
+        </w:rPr>
+        <w:t>git pull</w:t>
+      </w:r>
+      <w:r>
+        <w:rPr>
+          <w:rFonts w:ascii="Letter Gothic Std" w:hAnsi="Letter Gothic Std"/>
+          <w:sz w:val="18"/>
+        </w:rPr>
+        <w:t xml:space="preserve"> </w:t>
+      </w:r>
+      <w:r>
+        <w:rPr>
+          <w:rFonts w:ascii="Letter Gothic Std" w:hAnsi="Letter Gothic Std"/>
+          <w:sz w:val="18"/>
+        </w:rPr>
+        <w:t>git://github.com/nmcnulty/COPRO-Seq.git</w:t>
+      </w:r>
+    </w:p>
+    <w:p/>
+    <w:p>
+      <w:r>
+        <w:tab/>
+      </w:r>
+      <w:r>
         <w:t>After</w:t>
       </w:r>
       <w:r>
         <w:t xml:space="preserve"> </w:t>
       </w:r>
       <w:r>
-        <w:t xml:space="preserve">the download has </w:t>
+        <w:t xml:space="preserve">the </w:t>
+      </w:r>
+      <w:r>
+        <w:t xml:space="preserve">initial </w:t>
+      </w:r>
+      <w:r>
+        <w:t xml:space="preserve">download </w:t>
+      </w:r>
+      <w:r>
+        <w:t xml:space="preserve">(or update) </w:t>
+      </w:r>
+      <w:r>
+        <w:t xml:space="preserve">has </w:t>
       </w:r>
       <w:r>
         <w:t>complete</w:t>
@@ -3530,7 +3581,13 @@
         </w:numPr>
       </w:pPr>
       <w:r>
-        <w:t>Navigate to ~/coproseq/</w:t>
+        <w:t>Navigate to ~/</w:t>
+      </w:r>
+      <w:r>
+        <w:t>COPRO-Seq</w:t>
+      </w:r>
+      <w:r>
+        <w:t>/</w:t>
       </w:r>
     </w:p>
     <w:p>
@@ -3542,7 +3599,16 @@
         </w:numPr>
       </w:pPr>
       <w:r>
-        <w:t>Create a directory for your experiment</w:t>
+        <w:t>Create a</w:t>
+      </w:r>
+      <w:r>
+        <w:t xml:space="preserve"> new</w:t>
+      </w:r>
+      <w:r>
+        <w:t xml:space="preserve"> directory for your </w:t>
+      </w:r>
+      <w:r>
+        <w:t>analysis.</w:t>
       </w:r>
     </w:p>
     <w:p>
@@ -3569,7 +3635,10 @@
         <w:t>Run</w:t>
       </w:r>
       <w:r>
-        <w:t xml:space="preserve"> (from either the frontend or a sandbox)</w:t>
+        <w:t xml:space="preserve"> (from either the frontend or a</w:t>
+      </w:r>
+      <w:r>
+        <w:t xml:space="preserve"> sandbox)</w:t>
       </w:r>
       <w:r>
         <w:t>:</w:t>
@@ -3625,6 +3694,8 @@
         </w:rPr>
         <w:t>&lt;mapping file&gt;</w:t>
       </w:r>
+      <w:bookmarkStart w:id="0" w:name="_GoBack"/>
+      <w:bookmarkEnd w:id="0"/>
     </w:p>
     <w:p>
       <w:pPr>
@@ -4519,8 +4590,6 @@
       <w:r>
         <w:t>re than you think you’ll need.</w:t>
       </w:r>
-      <w:bookmarkStart w:id="0" w:name="_GoBack"/>
-      <w:bookmarkEnd w:id="0"/>
     </w:p>
     <w:p>
       <w:pPr>

</xml_diff>